<commit_message>
changed like one thing, updated design document
</commit_message>
<xml_diff>
--- a/Design Document.docx
+++ b/Design Document.docx
@@ -180,6 +180,19 @@
     </w:p>
     <w:p>
       <w:pPr>
+        <w:pStyle w:val="ListParagraph"/>
+        <w:numPr>
+          <w:ilvl w:val="0"/>
+          <w:numId w:val="2"/>
+        </w:numPr>
+        <w:ind w:left="1080"/>
+      </w:pPr>
+      <w:r>
+        <w:t>File path for populating and saving playlists</w:t>
+      </w:r>
+    </w:p>
+    <w:p>
+      <w:pPr>
         <w:ind w:left="360"/>
         <w:rPr>
           <w:u w:val="single"/>
@@ -238,13 +251,11 @@
         <w:ind w:left="1080"/>
       </w:pPr>
       <w:r>
-        <w:t xml:space="preserve">Converting user </w:t>
-      </w:r>
-      <w:proofErr w:type="gramStart"/>
-      <w:r>
-        <w:t>information</w:t>
-      </w:r>
-      <w:proofErr w:type="gramEnd"/>
+        <w:t>Converting user information</w:t>
+      </w:r>
+      <w:r>
+        <w:t xml:space="preserve"> into</w:t>
+      </w:r>
       <w:r>
         <w:t xml:space="preserve"> a </w:t>
       </w:r>
@@ -422,14 +433,7 @@
         </w:numPr>
       </w:pPr>
       <w:r>
-        <w:lastRenderedPageBreak/>
-        <w:t>Generating a default</w:t>
-      </w:r>
-      <w:r>
-        <w:t xml:space="preserve"> playlist</w:t>
-      </w:r>
-      <w:r>
-        <w:t xml:space="preserve"> that can be overridden with user information</w:t>
+        <w:t>Generating a default playlist that can be overridden with user information</w:t>
       </w:r>
     </w:p>
     <w:p>
@@ -465,13 +469,7 @@
         </w:numPr>
       </w:pPr>
       <w:r>
-        <w:t xml:space="preserve">Getting </w:t>
-      </w:r>
-      <w:r>
-        <w:t>the indexed position of the son the user wants to</w:t>
-      </w:r>
-      <w:r>
-        <w:t xml:space="preserve"> delete</w:t>
+        <w:t>Getting the indexed position of the son the user wants to delete</w:t>
       </w:r>
     </w:p>
     <w:p>
@@ -495,6 +493,7 @@
         </w:numPr>
       </w:pPr>
       <w:r>
+        <w:lastRenderedPageBreak/>
         <w:t>Sorting all songs by title or release date</w:t>
       </w:r>
     </w:p>
@@ -512,12 +511,27 @@
     </w:p>
     <w:p>
       <w:pPr>
-        <w:ind w:left="720"/>
-        <w:rPr>
-          <w:b/>
-          <w:u w:val="single"/>
-        </w:rPr>
-      </w:pPr>
+        <w:pStyle w:val="ListParagraph"/>
+        <w:numPr>
+          <w:ilvl w:val="0"/>
+          <w:numId w:val="5"/>
+        </w:numPr>
+      </w:pPr>
+      <w:r>
+        <w:t>Populating playlists with information from the file provided by the user</w:t>
+      </w:r>
+    </w:p>
+    <w:p>
+      <w:pPr>
+        <w:pStyle w:val="ListParagraph"/>
+        <w:numPr>
+          <w:ilvl w:val="0"/>
+          <w:numId w:val="5"/>
+        </w:numPr>
+      </w:pPr>
+      <w:r>
+        <w:t>Saving playlists to files specified by the user</w:t>
+      </w:r>
     </w:p>
     <w:p>
       <w:pPr>
@@ -665,7 +679,7 @@
         <w:ind w:left="1440"/>
       </w:pPr>
       <w:r>
-        <w:t>Containing all the methods used in the main method that effect the playlist</w:t>
+        <w:t>Getting the file path to the file the user wants to read/write to</w:t>
       </w:r>
     </w:p>
     <w:p>
@@ -678,16 +692,27 @@
         <w:ind w:left="1440"/>
       </w:pPr>
       <w:r>
+        <w:t>Containing all the methods used in the main method that effect the playlist</w:t>
+      </w:r>
+    </w:p>
+    <w:p>
+      <w:pPr>
+        <w:pStyle w:val="ListParagraph"/>
+        <w:numPr>
+          <w:ilvl w:val="0"/>
+          <w:numId w:val="3"/>
+        </w:numPr>
+        <w:ind w:left="1440"/>
+      </w:pPr>
+      <w:r>
         <w:t>Thanking the user when they close the program</w:t>
       </w:r>
     </w:p>
-    <w:p/>
     <w:p>
       <w:pPr>
         <w:pStyle w:val="Heading3"/>
       </w:pPr>
       <w:r>
-        <w:lastRenderedPageBreak/>
         <w:t xml:space="preserve">UML </w:t>
       </w:r>
       <w:r>
@@ -706,13 +731,17 @@
       </w:pPr>
       <w:r>
         <w:rPr>
+          <w:rFonts w:eastAsiaTheme="majorEastAsia" w:cstheme="majorBidi"/>
+          <w:b/>
+          <w:bCs/>
           <w:noProof/>
+          <w:color w:val="1602AA"/>
         </w:rPr>
         <w:drawing>
-          <wp:inline distT="0" distB="0" distL="0" distR="0" wp14:anchorId="2A1883EA" wp14:editId="75F54EBA">
-            <wp:extent cx="5934075" cy="4238625"/>
-            <wp:effectExtent l="0" t="0" r="9525" b="9525"/>
-            <wp:docPr id="2" name="Picture 2"/>
+          <wp:inline distT="0" distB="0" distL="0" distR="0" wp14:anchorId="6E6F38FD" wp14:editId="0E0E7C6D">
+            <wp:extent cx="5953125" cy="4000500"/>
+            <wp:effectExtent l="0" t="0" r="9525" b="0"/>
+            <wp:docPr id="3" name="Picture 3"/>
             <wp:cNvGraphicFramePr>
               <a:graphicFrameLocks xmlns:a="http://schemas.openxmlformats.org/drawingml/2006/main" noChangeAspect="1"/>
             </wp:cNvGraphicFramePr>
@@ -741,7 +770,7 @@
                   <pic:spPr bwMode="auto">
                     <a:xfrm>
                       <a:off x="0" y="0"/>
-                      <a:ext cx="5934075" cy="4238625"/>
+                      <a:ext cx="5953125" cy="4000500"/>
                     </a:xfrm>
                     <a:prstGeom prst="rect">
                       <a:avLst/>
@@ -763,6 +792,7 @@
         <w:pStyle w:val="Caption"/>
       </w:pPr>
       <w:r>
+        <w:lastRenderedPageBreak/>
         <w:t xml:space="preserve">Example </w:t>
       </w:r>
       <w:r>
@@ -1277,7 +1307,6 @@
         <w:pStyle w:val="Caption"/>
       </w:pPr>
       <w:r>
-        <w:lastRenderedPageBreak/>
         <w:t xml:space="preserve">Example Test Case for </w:t>
       </w:r>
       <w:r>
@@ -1632,13 +1661,7 @@
               <w:rPr>
                 <w:rFonts w:ascii="Lucida Console" w:hAnsi="Lucida Console" w:cs="Courier New"/>
               </w:rPr>
-              <w:t xml:space="preserve"> </w:t>
-            </w:r>
-            <w:r>
-              <w:rPr>
-                <w:rFonts w:ascii="Lucida Console" w:hAnsi="Lucida Console" w:cs="Courier New"/>
-              </w:rPr>
-              <w:t>C:/Users/Scotty/</w:t>
+              <w:t xml:space="preserve"> C:/Users/Scotty/</w:t>
             </w:r>
           </w:p>
           <w:p>
@@ -1680,6 +1703,399 @@
                 <w:b w:val="0"/>
                 <w:bCs w:val="0"/>
               </w:rPr>
+              <w:t>Song 2:</w:t>
+            </w:r>
+          </w:p>
+          <w:p>
+            <w:pPr>
+              <w:pStyle w:val="NoSpacing"/>
+              <w:rPr>
+                <w:rFonts w:ascii="Lucida Console" w:hAnsi="Lucida Console" w:cs="Courier New"/>
+              </w:rPr>
+            </w:pPr>
+          </w:p>
+          <w:p>
+            <w:pPr>
+              <w:pStyle w:val="NoSpacing"/>
+              <w:rPr>
+                <w:rFonts w:ascii="Lucida Console" w:hAnsi="Lucida Console" w:cs="Courier New"/>
+              </w:rPr>
+            </w:pPr>
+            <w:r>
+              <w:rPr>
+                <w:rFonts w:ascii="Lucida Console" w:hAnsi="Lucida Console" w:cs="Courier New"/>
+                <w:b w:val="0"/>
+                <w:bCs w:val="0"/>
+              </w:rPr>
+              <w:t>Title: Clair De Lune</w:t>
+            </w:r>
+          </w:p>
+          <w:p>
+            <w:pPr>
+              <w:pStyle w:val="NoSpacing"/>
+              <w:rPr>
+                <w:rFonts w:ascii="Lucida Console" w:hAnsi="Lucida Console" w:cs="Courier New"/>
+              </w:rPr>
+            </w:pPr>
+            <w:r>
+              <w:rPr>
+                <w:rFonts w:ascii="Lucida Console" w:hAnsi="Lucida Console" w:cs="Courier New"/>
+                <w:b w:val="0"/>
+                <w:bCs w:val="0"/>
+              </w:rPr>
+              <w:t>Artist: Claude Debussy</w:t>
+            </w:r>
+          </w:p>
+          <w:p>
+            <w:pPr>
+              <w:pStyle w:val="NoSpacing"/>
+              <w:rPr>
+                <w:rFonts w:ascii="Lucida Console" w:hAnsi="Lucida Console" w:cs="Courier New"/>
+              </w:rPr>
+            </w:pPr>
+            <w:r>
+              <w:rPr>
+                <w:rFonts w:ascii="Lucida Console" w:hAnsi="Lucida Console" w:cs="Courier New"/>
+              </w:rPr>
+              <w:t>Release Date: 1/1/1905</w:t>
+            </w:r>
+          </w:p>
+          <w:p>
+            <w:pPr>
+              <w:pStyle w:val="NoSpacing"/>
+              <w:rPr>
+                <w:rFonts w:ascii="Lucida Console" w:hAnsi="Lucida Console" w:cs="Courier New"/>
+              </w:rPr>
+            </w:pPr>
+            <w:r>
+              <w:rPr>
+                <w:rFonts w:ascii="Lucida Console" w:hAnsi="Lucida Console" w:cs="Courier New"/>
+                <w:b w:val="0"/>
+                <w:bCs w:val="0"/>
+              </w:rPr>
+              <w:t>Playback time: 314 sec</w:t>
+            </w:r>
+          </w:p>
+          <w:p>
+            <w:pPr>
+              <w:pStyle w:val="NoSpacing"/>
+              <w:rPr>
+                <w:rFonts w:ascii="Lucida Console" w:hAnsi="Lucida Console" w:cs="Courier New"/>
+              </w:rPr>
+            </w:pPr>
+            <w:r>
+              <w:rPr>
+                <w:rFonts w:ascii="Lucida Console" w:hAnsi="Lucida Console" w:cs="Courier New"/>
+                <w:b w:val="0"/>
+                <w:bCs w:val="0"/>
+              </w:rPr>
+              <w:t>Genre: classical</w:t>
+            </w:r>
+          </w:p>
+          <w:p>
+            <w:pPr>
+              <w:pStyle w:val="NoSpacing"/>
+              <w:rPr>
+                <w:rFonts w:ascii="Lucida Console" w:hAnsi="Lucida Console" w:cs="Courier New"/>
+              </w:rPr>
+            </w:pPr>
+            <w:r>
+              <w:rPr>
+                <w:rFonts w:ascii="Lucida Console" w:hAnsi="Lucida Console" w:cs="Courier New"/>
+                <w:b w:val="0"/>
+                <w:bCs w:val="0"/>
+              </w:rPr>
+              <w:t>Download Cost: 0.00</w:t>
+            </w:r>
+          </w:p>
+          <w:p>
+            <w:pPr>
+              <w:pStyle w:val="NoSpacing"/>
+              <w:rPr>
+                <w:rFonts w:ascii="Lucida Console" w:hAnsi="Lucida Console" w:cs="Courier New"/>
+              </w:rPr>
+            </w:pPr>
+            <w:r>
+              <w:rPr>
+                <w:rFonts w:ascii="Lucida Console" w:hAnsi="Lucida Console" w:cs="Courier New"/>
+                <w:b w:val="0"/>
+                <w:bCs w:val="0"/>
+              </w:rPr>
+              <w:t>File Size:3.76 MB</w:t>
+            </w:r>
+          </w:p>
+          <w:p>
+            <w:pPr>
+              <w:pStyle w:val="NoSpacing"/>
+              <w:rPr>
+                <w:rFonts w:ascii="Lucida Console" w:hAnsi="Lucida Console" w:cs="Courier New"/>
+                <w:b w:val="0"/>
+                <w:bCs w:val="0"/>
+              </w:rPr>
+            </w:pPr>
+            <w:proofErr w:type="spellStart"/>
+            <w:r>
+              <w:rPr>
+                <w:rFonts w:ascii="Lucida Console" w:hAnsi="Lucida Console" w:cs="Courier New"/>
+                <w:b w:val="0"/>
+                <w:bCs w:val="0"/>
+              </w:rPr>
+              <w:t>filePath</w:t>
+            </w:r>
+            <w:proofErr w:type="spellEnd"/>
+            <w:r>
+              <w:rPr>
+                <w:rFonts w:ascii="Lucida Console" w:hAnsi="Lucida Console" w:cs="Courier New"/>
+                <w:b w:val="0"/>
+                <w:bCs w:val="0"/>
+              </w:rPr>
+              <w:t>:</w:t>
+            </w:r>
+            <w:r>
+              <w:rPr>
+                <w:rFonts w:ascii="Lucida Console" w:hAnsi="Lucida Console" w:cs="Courier New"/>
+              </w:rPr>
+              <w:t xml:space="preserve"> C:/Users/Scotty/</w:t>
+            </w:r>
+          </w:p>
+          <w:p>
+            <w:pPr>
+              <w:pStyle w:val="NoSpacing"/>
+              <w:rPr>
+                <w:rFonts w:ascii="Lucida Console" w:hAnsi="Lucida Console" w:cs="Courier New"/>
+                <w:b w:val="0"/>
+                <w:bCs w:val="0"/>
+              </w:rPr>
+            </w:pPr>
+            <w:r>
+              <w:rPr>
+                <w:rFonts w:ascii="Lucida Console" w:hAnsi="Lucida Console" w:cs="Courier New"/>
+              </w:rPr>
+              <w:t>Downloads/CoverImage.png</w:t>
+            </w:r>
+          </w:p>
+          <w:p>
+            <w:pPr>
+              <w:pStyle w:val="NoSpacing"/>
+              <w:rPr>
+                <w:rFonts w:ascii="Lucida Console" w:hAnsi="Lucida Console" w:cs="Courier New"/>
+              </w:rPr>
+            </w:pPr>
+          </w:p>
+          <w:p>
+            <w:pPr>
+              <w:pStyle w:val="NoSpacing"/>
+              <w:rPr>
+                <w:rFonts w:ascii="Lucida Console" w:hAnsi="Lucida Console" w:cs="Courier New"/>
+              </w:rPr>
+            </w:pPr>
+            <w:r>
+              <w:rPr>
+                <w:rFonts w:ascii="Lucida Console" w:hAnsi="Lucida Console" w:cs="Courier New"/>
+                <w:b w:val="0"/>
+                <w:bCs w:val="0"/>
+              </w:rPr>
+              <w:t>Song 3:</w:t>
+            </w:r>
+          </w:p>
+          <w:p>
+            <w:pPr>
+              <w:pStyle w:val="NoSpacing"/>
+              <w:rPr>
+                <w:rFonts w:ascii="Lucida Console" w:hAnsi="Lucida Console" w:cs="Courier New"/>
+              </w:rPr>
+            </w:pPr>
+          </w:p>
+          <w:p>
+            <w:pPr>
+              <w:pStyle w:val="NoSpacing"/>
+              <w:rPr>
+                <w:rFonts w:ascii="Lucida Console" w:hAnsi="Lucida Console" w:cs="Courier New"/>
+              </w:rPr>
+            </w:pPr>
+            <w:r>
+              <w:rPr>
+                <w:rFonts w:ascii="Lucida Console" w:hAnsi="Lucida Console" w:cs="Courier New"/>
+                <w:b w:val="0"/>
+                <w:bCs w:val="0"/>
+              </w:rPr>
+              <w:t>Title: Dare</w:t>
+            </w:r>
+          </w:p>
+          <w:p>
+            <w:pPr>
+              <w:pStyle w:val="NoSpacing"/>
+              <w:rPr>
+                <w:rFonts w:ascii="Lucida Console" w:hAnsi="Lucida Console" w:cs="Courier New"/>
+              </w:rPr>
+            </w:pPr>
+            <w:r>
+              <w:rPr>
+                <w:rFonts w:ascii="Lucida Console" w:hAnsi="Lucida Console" w:cs="Courier New"/>
+                <w:b w:val="0"/>
+                <w:bCs w:val="0"/>
+              </w:rPr>
+              <w:t>Artist: Stan Bush</w:t>
+            </w:r>
+          </w:p>
+          <w:p>
+            <w:pPr>
+              <w:pStyle w:val="NoSpacing"/>
+              <w:rPr>
+                <w:rFonts w:ascii="Lucida Console" w:hAnsi="Lucida Console" w:cs="Courier New"/>
+              </w:rPr>
+            </w:pPr>
+            <w:r>
+              <w:rPr>
+                <w:rFonts w:ascii="Lucida Console" w:hAnsi="Lucida Console" w:cs="Courier New"/>
+              </w:rPr>
+              <w:lastRenderedPageBreak/>
+              <w:t>Release Date: 7/16/1986</w:t>
+            </w:r>
+          </w:p>
+          <w:p>
+            <w:pPr>
+              <w:pStyle w:val="NoSpacing"/>
+              <w:rPr>
+                <w:rFonts w:ascii="Lucida Console" w:hAnsi="Lucida Console" w:cs="Courier New"/>
+              </w:rPr>
+            </w:pPr>
+            <w:r>
+              <w:rPr>
+                <w:rFonts w:ascii="Lucida Console" w:hAnsi="Lucida Console" w:cs="Courier New"/>
+                <w:b w:val="0"/>
+                <w:bCs w:val="0"/>
+              </w:rPr>
+              <w:t>Playback time: 241 secs</w:t>
+            </w:r>
+          </w:p>
+          <w:p>
+            <w:pPr>
+              <w:pStyle w:val="NoSpacing"/>
+              <w:rPr>
+                <w:rFonts w:ascii="Lucida Console" w:hAnsi="Lucida Console" w:cs="Courier New"/>
+              </w:rPr>
+            </w:pPr>
+            <w:r>
+              <w:rPr>
+                <w:rFonts w:ascii="Lucida Console" w:hAnsi="Lucida Console" w:cs="Courier New"/>
+                <w:b w:val="0"/>
+                <w:bCs w:val="0"/>
+              </w:rPr>
+              <w:t>Genre: Rock</w:t>
+            </w:r>
+          </w:p>
+          <w:p>
+            <w:pPr>
+              <w:pStyle w:val="NoSpacing"/>
+              <w:rPr>
+                <w:rFonts w:ascii="Lucida Console" w:hAnsi="Lucida Console" w:cs="Courier New"/>
+              </w:rPr>
+            </w:pPr>
+            <w:r>
+              <w:rPr>
+                <w:rFonts w:ascii="Lucida Console" w:hAnsi="Lucida Console" w:cs="Courier New"/>
+                <w:b w:val="0"/>
+                <w:bCs w:val="0"/>
+              </w:rPr>
+              <w:t>Download Cost: 0.99</w:t>
+            </w:r>
+          </w:p>
+          <w:p>
+            <w:pPr>
+              <w:pStyle w:val="NoSpacing"/>
+              <w:rPr>
+                <w:rFonts w:ascii="Lucida Console" w:hAnsi="Lucida Console" w:cs="Courier New"/>
+              </w:rPr>
+            </w:pPr>
+            <w:r>
+              <w:rPr>
+                <w:rFonts w:ascii="Lucida Console" w:hAnsi="Lucida Console" w:cs="Courier New"/>
+                <w:b w:val="0"/>
+                <w:bCs w:val="0"/>
+              </w:rPr>
+              <w:t>File Size: 1.29 MB</w:t>
+            </w:r>
+          </w:p>
+          <w:p>
+            <w:pPr>
+              <w:pStyle w:val="NoSpacing"/>
+              <w:rPr>
+                <w:rFonts w:ascii="Lucida Console" w:hAnsi="Lucida Console" w:cs="Courier New"/>
+                <w:b w:val="0"/>
+                <w:bCs w:val="0"/>
+              </w:rPr>
+            </w:pPr>
+            <w:proofErr w:type="spellStart"/>
+            <w:r>
+              <w:rPr>
+                <w:rFonts w:ascii="Lucida Console" w:hAnsi="Lucida Console" w:cs="Courier New"/>
+                <w:b w:val="0"/>
+                <w:bCs w:val="0"/>
+              </w:rPr>
+              <w:t>filePath</w:t>
+            </w:r>
+            <w:proofErr w:type="spellEnd"/>
+            <w:r>
+              <w:rPr>
+                <w:rFonts w:ascii="Lucida Console" w:hAnsi="Lucida Console" w:cs="Courier New"/>
+                <w:b w:val="0"/>
+                <w:bCs w:val="0"/>
+              </w:rPr>
+              <w:t>:</w:t>
+            </w:r>
+            <w:r>
+              <w:rPr>
+                <w:rFonts w:ascii="Lucida Console" w:hAnsi="Lucida Console" w:cs="Courier New"/>
+              </w:rPr>
+              <w:t xml:space="preserve"> C:/Users/Scotty/</w:t>
+            </w:r>
+          </w:p>
+          <w:p>
+            <w:pPr>
+              <w:pStyle w:val="NoSpacing"/>
+              <w:rPr>
+                <w:rFonts w:ascii="Lucida Console" w:hAnsi="Lucida Console" w:cs="Courier New"/>
+                <w:b w:val="0"/>
+                <w:bCs w:val="0"/>
+              </w:rPr>
+            </w:pPr>
+            <w:r>
+              <w:rPr>
+                <w:rFonts w:ascii="Lucida Console" w:hAnsi="Lucida Console" w:cs="Courier New"/>
+              </w:rPr>
+              <w:t>Downloads/CoverImage.png</w:t>
+            </w:r>
+          </w:p>
+          <w:p>
+            <w:pPr>
+              <w:pStyle w:val="NoSpacing"/>
+              <w:rPr>
+                <w:rFonts w:ascii="Lucida Console" w:hAnsi="Lucida Console" w:cs="Courier New"/>
+              </w:rPr>
+            </w:pPr>
+          </w:p>
+          <w:p>
+            <w:pPr>
+              <w:pStyle w:val="NoSpacing"/>
+              <w:rPr>
+                <w:rFonts w:ascii="Lucida Console" w:hAnsi="Lucida Console" w:cs="Courier New"/>
+              </w:rPr>
+            </w:pPr>
+          </w:p>
+          <w:p>
+            <w:pPr>
+              <w:pStyle w:val="NoSpacing"/>
+              <w:rPr>
+                <w:rFonts w:ascii="Lucida Console" w:hAnsi="Lucida Console" w:cs="Courier New"/>
+              </w:rPr>
+            </w:pPr>
+            <w:r>
+              <w:rPr>
+                <w:rFonts w:ascii="Lucida Console" w:hAnsi="Lucida Console" w:cs="Courier New"/>
+                <w:b w:val="0"/>
+                <w:bCs w:val="0"/>
+              </w:rPr>
               <w:t xml:space="preserve">Song </w:t>
             </w:r>
             <w:r>
@@ -1688,7 +2104,7 @@
                 <w:b w:val="0"/>
                 <w:bCs w:val="0"/>
               </w:rPr>
-              <w:t>2</w:t>
+              <w:t>4</w:t>
             </w:r>
             <w:r>
               <w:rPr>
@@ -1728,7 +2144,7 @@
                 <w:b w:val="0"/>
                 <w:bCs w:val="0"/>
               </w:rPr>
-              <w:t xml:space="preserve"> Clair De Lune</w:t>
+              <w:t xml:space="preserve"> Cantina Band</w:t>
             </w:r>
           </w:p>
           <w:p>
@@ -1752,27 +2168,21 @@
                 <w:b w:val="0"/>
                 <w:bCs w:val="0"/>
               </w:rPr>
-              <w:t xml:space="preserve"> Claude Debussy</w:t>
-            </w:r>
-          </w:p>
-          <w:p>
-            <w:pPr>
-              <w:pStyle w:val="NoSpacing"/>
-              <w:rPr>
-                <w:rFonts w:ascii="Lucida Console" w:hAnsi="Lucida Console" w:cs="Courier New"/>
-              </w:rPr>
-            </w:pPr>
-            <w:r>
-              <w:rPr>
-                <w:rFonts w:ascii="Lucida Console" w:hAnsi="Lucida Console" w:cs="Courier New"/>
-              </w:rPr>
-              <w:t xml:space="preserve">Release Date: </w:t>
-            </w:r>
-            <w:r>
-              <w:rPr>
-                <w:rFonts w:ascii="Lucida Console" w:hAnsi="Lucida Console" w:cs="Courier New"/>
-              </w:rPr>
-              <w:t>1/1/1905</w:t>
+              <w:t xml:space="preserve"> John Williams</w:t>
+            </w:r>
+          </w:p>
+          <w:p>
+            <w:pPr>
+              <w:pStyle w:val="NoSpacing"/>
+              <w:rPr>
+                <w:rFonts w:ascii="Lucida Console" w:hAnsi="Lucida Console" w:cs="Courier New"/>
+              </w:rPr>
+            </w:pPr>
+            <w:r>
+              <w:rPr>
+                <w:rFonts w:ascii="Lucida Console" w:hAnsi="Lucida Console" w:cs="Courier New"/>
+              </w:rPr>
+              <w:t>Release Date: 5/25/1977</w:t>
             </w:r>
           </w:p>
           <w:p>
@@ -1796,7 +2206,7 @@
                 <w:b w:val="0"/>
                 <w:bCs w:val="0"/>
               </w:rPr>
-              <w:t xml:space="preserve"> 314 sec</w:t>
+              <w:t xml:space="preserve"> 164 seconds</w:t>
             </w:r>
           </w:p>
           <w:p>
@@ -1820,7 +2230,7 @@
                 <w:b w:val="0"/>
                 <w:bCs w:val="0"/>
               </w:rPr>
-              <w:t xml:space="preserve"> classical</w:t>
+              <w:t xml:space="preserve"> Jazz</w:t>
             </w:r>
           </w:p>
           <w:p>
@@ -1844,6 +2254,544 @@
                 <w:b w:val="0"/>
                 <w:bCs w:val="0"/>
               </w:rPr>
+              <w:t xml:space="preserve"> 2.29</w:t>
+            </w:r>
+          </w:p>
+          <w:p>
+            <w:pPr>
+              <w:pStyle w:val="NoSpacing"/>
+              <w:rPr>
+                <w:rFonts w:ascii="Lucida Console" w:hAnsi="Lucida Console" w:cs="Courier New"/>
+              </w:rPr>
+            </w:pPr>
+            <w:r>
+              <w:rPr>
+                <w:rFonts w:ascii="Lucida Console" w:hAnsi="Lucida Console" w:cs="Courier New"/>
+                <w:b w:val="0"/>
+                <w:bCs w:val="0"/>
+              </w:rPr>
+              <w:t>File Size:</w:t>
+            </w:r>
+            <w:r>
+              <w:rPr>
+                <w:rFonts w:ascii="Lucida Console" w:hAnsi="Lucida Console" w:cs="Courier New"/>
+                <w:b w:val="0"/>
+                <w:bCs w:val="0"/>
+              </w:rPr>
+              <w:t xml:space="preserve"> 3.26 MB</w:t>
+            </w:r>
+          </w:p>
+          <w:p>
+            <w:pPr>
+              <w:pStyle w:val="NoSpacing"/>
+              <w:rPr>
+                <w:rFonts w:ascii="Lucida Console" w:hAnsi="Lucida Console" w:cs="Courier New"/>
+                <w:b w:val="0"/>
+                <w:bCs w:val="0"/>
+              </w:rPr>
+            </w:pPr>
+            <w:proofErr w:type="spellStart"/>
+            <w:r>
+              <w:rPr>
+                <w:rFonts w:ascii="Lucida Console" w:hAnsi="Lucida Console" w:cs="Courier New"/>
+                <w:b w:val="0"/>
+                <w:bCs w:val="0"/>
+              </w:rPr>
+              <w:t>filePath</w:t>
+            </w:r>
+            <w:proofErr w:type="spellEnd"/>
+            <w:r>
+              <w:rPr>
+                <w:rFonts w:ascii="Lucida Console" w:hAnsi="Lucida Console" w:cs="Courier New"/>
+                <w:b w:val="0"/>
+                <w:bCs w:val="0"/>
+              </w:rPr>
+              <w:t>:</w:t>
+            </w:r>
+            <w:r>
+              <w:rPr>
+                <w:rFonts w:ascii="Lucida Console" w:hAnsi="Lucida Console" w:cs="Courier New"/>
+              </w:rPr>
+              <w:t xml:space="preserve"> C:/Users/Scotty/</w:t>
+            </w:r>
+          </w:p>
+          <w:p>
+            <w:pPr>
+              <w:pStyle w:val="NoSpacing"/>
+              <w:rPr>
+                <w:rFonts w:ascii="Lucida Console" w:hAnsi="Lucida Console" w:cs="Courier New"/>
+                <w:b w:val="0"/>
+                <w:bCs w:val="0"/>
+              </w:rPr>
+            </w:pPr>
+            <w:r>
+              <w:rPr>
+                <w:rFonts w:ascii="Lucida Console" w:hAnsi="Lucida Console" w:cs="Courier New"/>
+              </w:rPr>
+              <w:t>Downloads/CoverImage.png</w:t>
+            </w:r>
+          </w:p>
+          <w:p>
+            <w:pPr>
+              <w:pStyle w:val="NoSpacing"/>
+              <w:rPr>
+                <w:rFonts w:ascii="Lucida Console" w:hAnsi="Lucida Console" w:cs="Courier New"/>
+              </w:rPr>
+            </w:pPr>
+          </w:p>
+          <w:p>
+            <w:pPr>
+              <w:pStyle w:val="NoSpacing"/>
+              <w:rPr>
+                <w:rFonts w:ascii="Lucida Console" w:hAnsi="Lucida Console" w:cs="Courier New"/>
+              </w:rPr>
+            </w:pPr>
+            <w:r>
+              <w:rPr>
+                <w:rFonts w:ascii="Lucida Console" w:hAnsi="Lucida Console" w:cs="Courier New"/>
+                <w:b w:val="0"/>
+                <w:bCs w:val="0"/>
+              </w:rPr>
+              <w:t xml:space="preserve">Song </w:t>
+            </w:r>
+            <w:r>
+              <w:rPr>
+                <w:rFonts w:ascii="Lucida Console" w:hAnsi="Lucida Console" w:cs="Courier New"/>
+                <w:b w:val="0"/>
+                <w:bCs w:val="0"/>
+              </w:rPr>
+              <w:t>5</w:t>
+            </w:r>
+            <w:r>
+              <w:rPr>
+                <w:rFonts w:ascii="Lucida Console" w:hAnsi="Lucida Console" w:cs="Courier New"/>
+                <w:b w:val="0"/>
+                <w:bCs w:val="0"/>
+              </w:rPr>
+              <w:t>:</w:t>
+            </w:r>
+          </w:p>
+          <w:p>
+            <w:pPr>
+              <w:pStyle w:val="NoSpacing"/>
+              <w:rPr>
+                <w:rFonts w:ascii="Lucida Console" w:hAnsi="Lucida Console" w:cs="Courier New"/>
+              </w:rPr>
+            </w:pPr>
+          </w:p>
+          <w:p>
+            <w:pPr>
+              <w:pStyle w:val="NoSpacing"/>
+              <w:rPr>
+                <w:rFonts w:ascii="Lucida Console" w:hAnsi="Lucida Console" w:cs="Courier New"/>
+              </w:rPr>
+            </w:pPr>
+            <w:r>
+              <w:rPr>
+                <w:rFonts w:ascii="Lucida Console" w:hAnsi="Lucida Console" w:cs="Courier New"/>
+                <w:b w:val="0"/>
+                <w:bCs w:val="0"/>
+              </w:rPr>
+              <w:t>Title:</w:t>
+            </w:r>
+            <w:r>
+              <w:rPr>
+                <w:rFonts w:ascii="Lucida Console" w:hAnsi="Lucida Console" w:cs="Courier New"/>
+                <w:b w:val="0"/>
+                <w:bCs w:val="0"/>
+              </w:rPr>
+              <w:t xml:space="preserve"> Somebody That I Used </w:t>
+            </w:r>
+            <w:proofErr w:type="gramStart"/>
+            <w:r>
+              <w:rPr>
+                <w:rFonts w:ascii="Lucida Console" w:hAnsi="Lucida Console" w:cs="Courier New"/>
+                <w:b w:val="0"/>
+                <w:bCs w:val="0"/>
+              </w:rPr>
+              <w:t>To</w:t>
+            </w:r>
+            <w:proofErr w:type="gramEnd"/>
+            <w:r>
+              <w:rPr>
+                <w:rFonts w:ascii="Lucida Console" w:hAnsi="Lucida Console" w:cs="Courier New"/>
+                <w:b w:val="0"/>
+                <w:bCs w:val="0"/>
+              </w:rPr>
+              <w:t xml:space="preserve"> Know</w:t>
+            </w:r>
+          </w:p>
+          <w:p>
+            <w:pPr>
+              <w:pStyle w:val="NoSpacing"/>
+              <w:rPr>
+                <w:rFonts w:ascii="Lucida Console" w:hAnsi="Lucida Console" w:cs="Courier New"/>
+              </w:rPr>
+            </w:pPr>
+            <w:r>
+              <w:rPr>
+                <w:rFonts w:ascii="Lucida Console" w:hAnsi="Lucida Console" w:cs="Courier New"/>
+                <w:b w:val="0"/>
+                <w:bCs w:val="0"/>
+              </w:rPr>
+              <w:t>Artist:</w:t>
+            </w:r>
+            <w:r>
+              <w:rPr>
+                <w:rFonts w:ascii="Lucida Console" w:hAnsi="Lucida Console" w:cs="Courier New"/>
+                <w:b w:val="0"/>
+                <w:bCs w:val="0"/>
+              </w:rPr>
+              <w:t xml:space="preserve"> Gotye</w:t>
+            </w:r>
+          </w:p>
+          <w:p>
+            <w:pPr>
+              <w:pStyle w:val="NoSpacing"/>
+              <w:rPr>
+                <w:rFonts w:ascii="Lucida Console" w:hAnsi="Lucida Console" w:cs="Courier New"/>
+              </w:rPr>
+            </w:pPr>
+            <w:r>
+              <w:rPr>
+                <w:rFonts w:ascii="Lucida Console" w:hAnsi="Lucida Console" w:cs="Courier New"/>
+              </w:rPr>
+              <w:t>Release Date: 7/5/2011</w:t>
+            </w:r>
+          </w:p>
+          <w:p>
+            <w:pPr>
+              <w:pStyle w:val="NoSpacing"/>
+              <w:rPr>
+                <w:rFonts w:ascii="Lucida Console" w:hAnsi="Lucida Console" w:cs="Courier New"/>
+              </w:rPr>
+            </w:pPr>
+            <w:r>
+              <w:rPr>
+                <w:rFonts w:ascii="Lucida Console" w:hAnsi="Lucida Console" w:cs="Courier New"/>
+                <w:b w:val="0"/>
+                <w:bCs w:val="0"/>
+              </w:rPr>
+              <w:t>Playback time:</w:t>
+            </w:r>
+            <w:r>
+              <w:rPr>
+                <w:rFonts w:ascii="Lucida Console" w:hAnsi="Lucida Console" w:cs="Courier New"/>
+                <w:b w:val="0"/>
+                <w:bCs w:val="0"/>
+              </w:rPr>
+              <w:t xml:space="preserve"> 243 second</w:t>
+            </w:r>
+          </w:p>
+          <w:p>
+            <w:pPr>
+              <w:pStyle w:val="NoSpacing"/>
+              <w:rPr>
+                <w:rFonts w:ascii="Lucida Console" w:hAnsi="Lucida Console" w:cs="Courier New"/>
+              </w:rPr>
+            </w:pPr>
+            <w:r>
+              <w:rPr>
+                <w:rFonts w:ascii="Lucida Console" w:hAnsi="Lucida Console" w:cs="Courier New"/>
+                <w:b w:val="0"/>
+                <w:bCs w:val="0"/>
+              </w:rPr>
+              <w:t>Genre:</w:t>
+            </w:r>
+            <w:r>
+              <w:rPr>
+                <w:rFonts w:ascii="Lucida Console" w:hAnsi="Lucida Console" w:cs="Courier New"/>
+                <w:b w:val="0"/>
+                <w:bCs w:val="0"/>
+              </w:rPr>
+              <w:t xml:space="preserve"> Pop</w:t>
+            </w:r>
+          </w:p>
+          <w:p>
+            <w:pPr>
+              <w:pStyle w:val="NoSpacing"/>
+              <w:rPr>
+                <w:rFonts w:ascii="Lucida Console" w:hAnsi="Lucida Console" w:cs="Courier New"/>
+              </w:rPr>
+            </w:pPr>
+            <w:r>
+              <w:rPr>
+                <w:rFonts w:ascii="Lucida Console" w:hAnsi="Lucida Console" w:cs="Courier New"/>
+                <w:b w:val="0"/>
+                <w:bCs w:val="0"/>
+              </w:rPr>
+              <w:t>Download Cost:</w:t>
+            </w:r>
+            <w:r>
+              <w:rPr>
+                <w:rFonts w:ascii="Lucida Console" w:hAnsi="Lucida Console" w:cs="Courier New"/>
+                <w:b w:val="0"/>
+                <w:bCs w:val="0"/>
+              </w:rPr>
+              <w:t xml:space="preserve"> 0.99</w:t>
+            </w:r>
+          </w:p>
+          <w:p>
+            <w:pPr>
+              <w:pStyle w:val="NoSpacing"/>
+              <w:rPr>
+                <w:rFonts w:ascii="Lucida Console" w:hAnsi="Lucida Console" w:cs="Courier New"/>
+              </w:rPr>
+            </w:pPr>
+            <w:r>
+              <w:rPr>
+                <w:rFonts w:ascii="Lucida Console" w:hAnsi="Lucida Console" w:cs="Courier New"/>
+                <w:b w:val="0"/>
+                <w:bCs w:val="0"/>
+              </w:rPr>
+              <w:t>File Size:</w:t>
+            </w:r>
+            <w:r>
+              <w:rPr>
+                <w:rFonts w:ascii="Lucida Console" w:hAnsi="Lucida Console" w:cs="Courier New"/>
+                <w:b w:val="0"/>
+                <w:bCs w:val="0"/>
+              </w:rPr>
+              <w:t xml:space="preserve"> 3.46</w:t>
+            </w:r>
+            <w:r>
+              <w:rPr>
+                <w:rFonts w:ascii="Lucida Console" w:hAnsi="Lucida Console" w:cs="Courier New"/>
+                <w:b w:val="0"/>
+                <w:bCs w:val="0"/>
+              </w:rPr>
+              <w:t xml:space="preserve"> MB</w:t>
+            </w:r>
+          </w:p>
+          <w:p>
+            <w:pPr>
+              <w:pStyle w:val="NoSpacing"/>
+              <w:rPr>
+                <w:rFonts w:ascii="Lucida Console" w:hAnsi="Lucida Console" w:cs="Courier New"/>
+                <w:b w:val="0"/>
+                <w:bCs w:val="0"/>
+              </w:rPr>
+            </w:pPr>
+            <w:proofErr w:type="spellStart"/>
+            <w:r>
+              <w:rPr>
+                <w:rFonts w:ascii="Lucida Console" w:hAnsi="Lucida Console" w:cs="Courier New"/>
+                <w:b w:val="0"/>
+                <w:bCs w:val="0"/>
+              </w:rPr>
+              <w:t>filePath</w:t>
+            </w:r>
+            <w:proofErr w:type="spellEnd"/>
+            <w:r>
+              <w:rPr>
+                <w:rFonts w:ascii="Lucida Console" w:hAnsi="Lucida Console" w:cs="Courier New"/>
+                <w:b w:val="0"/>
+                <w:bCs w:val="0"/>
+              </w:rPr>
+              <w:t>:</w:t>
+            </w:r>
+            <w:r>
+              <w:rPr>
+                <w:rFonts w:ascii="Lucida Console" w:hAnsi="Lucida Console" w:cs="Courier New"/>
+              </w:rPr>
+              <w:t xml:space="preserve"> C:/Users/Scotty/</w:t>
+            </w:r>
+          </w:p>
+          <w:p>
+            <w:pPr>
+              <w:pStyle w:val="NoSpacing"/>
+              <w:rPr>
+                <w:rFonts w:ascii="Lucida Console" w:hAnsi="Lucida Console" w:cs="Courier New"/>
+                <w:b w:val="0"/>
+                <w:bCs w:val="0"/>
+              </w:rPr>
+            </w:pPr>
+            <w:r>
+              <w:rPr>
+                <w:rFonts w:ascii="Lucida Console" w:hAnsi="Lucida Console" w:cs="Courier New"/>
+              </w:rPr>
+              <w:t>Downloads/CoverImage.png</w:t>
+            </w:r>
+          </w:p>
+          <w:p>
+            <w:pPr>
+              <w:pStyle w:val="NoSpacing"/>
+              <w:rPr>
+                <w:rFonts w:ascii="Lucida Console" w:hAnsi="Lucida Console" w:cs="Courier New"/>
+              </w:rPr>
+            </w:pPr>
+          </w:p>
+          <w:p>
+            <w:pPr>
+              <w:pStyle w:val="NoSpacing"/>
+              <w:rPr>
+                <w:rFonts w:ascii="Lucida Console" w:hAnsi="Lucida Console" w:cs="Courier New"/>
+              </w:rPr>
+            </w:pPr>
+            <w:r>
+              <w:rPr>
+                <w:rFonts w:ascii="Lucida Console" w:hAnsi="Lucida Console" w:cs="Courier New"/>
+                <w:b w:val="0"/>
+                <w:bCs w:val="0"/>
+              </w:rPr>
+              <w:t xml:space="preserve">Song </w:t>
+            </w:r>
+            <w:r>
+              <w:rPr>
+                <w:rFonts w:ascii="Lucida Console" w:hAnsi="Lucida Console" w:cs="Courier New"/>
+                <w:b w:val="0"/>
+                <w:bCs w:val="0"/>
+              </w:rPr>
+              <w:t>6</w:t>
+            </w:r>
+            <w:r>
+              <w:rPr>
+                <w:rFonts w:ascii="Lucida Console" w:hAnsi="Lucida Console" w:cs="Courier New"/>
+                <w:b w:val="0"/>
+                <w:bCs w:val="0"/>
+              </w:rPr>
+              <w:t>:</w:t>
+            </w:r>
+          </w:p>
+          <w:p>
+            <w:pPr>
+              <w:pStyle w:val="NoSpacing"/>
+              <w:rPr>
+                <w:rFonts w:ascii="Lucida Console" w:hAnsi="Lucida Console" w:cs="Courier New"/>
+              </w:rPr>
+            </w:pPr>
+          </w:p>
+          <w:p>
+            <w:pPr>
+              <w:pStyle w:val="NoSpacing"/>
+              <w:rPr>
+                <w:rFonts w:ascii="Lucida Console" w:hAnsi="Lucida Console" w:cs="Courier New"/>
+              </w:rPr>
+            </w:pPr>
+            <w:r>
+              <w:rPr>
+                <w:rFonts w:ascii="Lucida Console" w:hAnsi="Lucida Console" w:cs="Courier New"/>
+                <w:b w:val="0"/>
+                <w:bCs w:val="0"/>
+              </w:rPr>
+              <w:t>Title:</w:t>
+            </w:r>
+            <w:r>
+              <w:rPr>
+                <w:rFonts w:ascii="Lucida Console" w:hAnsi="Lucida Console" w:cs="Courier New"/>
+                <w:b w:val="0"/>
+                <w:bCs w:val="0"/>
+              </w:rPr>
+              <w:t xml:space="preserve"> In the Shadow of the Valley</w:t>
+            </w:r>
+          </w:p>
+          <w:p>
+            <w:pPr>
+              <w:pStyle w:val="NoSpacing"/>
+              <w:rPr>
+                <w:rFonts w:ascii="Lucida Console" w:hAnsi="Lucida Console" w:cs="Courier New"/>
+              </w:rPr>
+            </w:pPr>
+            <w:r>
+              <w:rPr>
+                <w:rFonts w:ascii="Lucida Console" w:hAnsi="Lucida Console" w:cs="Courier New"/>
+                <w:b w:val="0"/>
+                <w:bCs w:val="0"/>
+              </w:rPr>
+              <w:t>Artist:</w:t>
+            </w:r>
+            <w:r>
+              <w:rPr>
+                <w:rFonts w:ascii="Lucida Console" w:hAnsi="Lucida Console" w:cs="Courier New"/>
+                <w:b w:val="0"/>
+                <w:bCs w:val="0"/>
+              </w:rPr>
+              <w:t xml:space="preserve"> Don Burnham</w:t>
+            </w:r>
+          </w:p>
+          <w:p>
+            <w:pPr>
+              <w:pStyle w:val="NoSpacing"/>
+              <w:rPr>
+                <w:rFonts w:ascii="Lucida Console" w:hAnsi="Lucida Console" w:cs="Courier New"/>
+              </w:rPr>
+            </w:pPr>
+            <w:r>
+              <w:rPr>
+                <w:rFonts w:ascii="Lucida Console" w:hAnsi="Lucida Console" w:cs="Courier New"/>
+              </w:rPr>
+              <w:t>Release Date: 7/26/2020</w:t>
+            </w:r>
+          </w:p>
+          <w:p>
+            <w:pPr>
+              <w:pStyle w:val="NoSpacing"/>
+              <w:rPr>
+                <w:rFonts w:ascii="Lucida Console" w:hAnsi="Lucida Console" w:cs="Courier New"/>
+              </w:rPr>
+            </w:pPr>
+            <w:r>
+              <w:rPr>
+                <w:rFonts w:ascii="Lucida Console" w:hAnsi="Lucida Console" w:cs="Courier New"/>
+                <w:b w:val="0"/>
+                <w:bCs w:val="0"/>
+              </w:rPr>
+              <w:t>Playback time:</w:t>
+            </w:r>
+            <w:r>
+              <w:rPr>
+                <w:rFonts w:ascii="Lucida Console" w:hAnsi="Lucida Console" w:cs="Courier New"/>
+                <w:b w:val="0"/>
+                <w:bCs w:val="0"/>
+              </w:rPr>
+              <w:t xml:space="preserve"> 227 second</w:t>
+            </w:r>
+          </w:p>
+          <w:p>
+            <w:pPr>
+              <w:pStyle w:val="NoSpacing"/>
+              <w:rPr>
+                <w:rFonts w:ascii="Lucida Console" w:hAnsi="Lucida Console" w:cs="Courier New"/>
+              </w:rPr>
+            </w:pPr>
+            <w:r>
+              <w:rPr>
+                <w:rFonts w:ascii="Lucida Console" w:hAnsi="Lucida Console" w:cs="Courier New"/>
+                <w:b w:val="0"/>
+                <w:bCs w:val="0"/>
+              </w:rPr>
+              <w:t>Genre:</w:t>
+            </w:r>
+            <w:r>
+              <w:rPr>
+                <w:rFonts w:ascii="Lucida Console" w:hAnsi="Lucida Console" w:cs="Courier New"/>
+                <w:b w:val="0"/>
+                <w:bCs w:val="0"/>
+              </w:rPr>
+              <w:t xml:space="preserve"> Country</w:t>
+            </w:r>
+          </w:p>
+          <w:p>
+            <w:pPr>
+              <w:pStyle w:val="NoSpacing"/>
+              <w:rPr>
+                <w:rFonts w:ascii="Lucida Console" w:hAnsi="Lucida Console" w:cs="Courier New"/>
+              </w:rPr>
+            </w:pPr>
+            <w:r>
+              <w:rPr>
+                <w:rFonts w:ascii="Lucida Console" w:hAnsi="Lucida Console" w:cs="Courier New"/>
+                <w:b w:val="0"/>
+                <w:bCs w:val="0"/>
+              </w:rPr>
+              <w:t>Download Cost:</w:t>
+            </w:r>
+            <w:r>
+              <w:rPr>
+                <w:rFonts w:ascii="Lucida Console" w:hAnsi="Lucida Console" w:cs="Courier New"/>
+                <w:b w:val="0"/>
+                <w:bCs w:val="0"/>
+              </w:rPr>
               <w:t xml:space="preserve"> 0.00</w:t>
             </w:r>
           </w:p>
@@ -1868,7 +2816,7 @@
                 <w:b w:val="0"/>
                 <w:bCs w:val="0"/>
               </w:rPr>
-              <w:t>3.76 MB</w:t>
+              <w:t xml:space="preserve"> 2.64 MB</w:t>
             </w:r>
           </w:p>
           <w:p>
@@ -1950,7 +2898,7 @@
                 <w:b w:val="0"/>
                 <w:bCs w:val="0"/>
               </w:rPr>
-              <w:t>3</w:t>
+              <w:t>7</w:t>
             </w:r>
             <w:r>
               <w:rPr>
@@ -1990,7 +2938,25 @@
                 <w:b w:val="0"/>
                 <w:bCs w:val="0"/>
               </w:rPr>
-              <w:t xml:space="preserve"> Dare</w:t>
+              <w:t xml:space="preserve"> Who’s Ready </w:t>
+            </w:r>
+            <w:proofErr w:type="gramStart"/>
+            <w:r>
+              <w:rPr>
+                <w:rFonts w:ascii="Lucida Console" w:hAnsi="Lucida Console" w:cs="Courier New"/>
+                <w:b w:val="0"/>
+                <w:bCs w:val="0"/>
+              </w:rPr>
+              <w:t>For</w:t>
+            </w:r>
+            <w:proofErr w:type="gramEnd"/>
+            <w:r>
+              <w:rPr>
+                <w:rFonts w:ascii="Lucida Console" w:hAnsi="Lucida Console" w:cs="Courier New"/>
+                <w:b w:val="0"/>
+                <w:bCs w:val="0"/>
+              </w:rPr>
+              <w:t xml:space="preserve"> Tomorrow</w:t>
             </w:r>
           </w:p>
           <w:p>
@@ -2014,1106 +2980,6 @@
                 <w:b w:val="0"/>
                 <w:bCs w:val="0"/>
               </w:rPr>
-              <w:t xml:space="preserve"> Stan Bush</w:t>
-            </w:r>
-          </w:p>
-          <w:p>
-            <w:pPr>
-              <w:pStyle w:val="NoSpacing"/>
-              <w:rPr>
-                <w:rFonts w:ascii="Lucida Console" w:hAnsi="Lucida Console" w:cs="Courier New"/>
-              </w:rPr>
-            </w:pPr>
-            <w:r>
-              <w:rPr>
-                <w:rFonts w:ascii="Lucida Console" w:hAnsi="Lucida Console" w:cs="Courier New"/>
-              </w:rPr>
-              <w:t xml:space="preserve">Release Date: </w:t>
-            </w:r>
-            <w:r>
-              <w:rPr>
-                <w:rFonts w:ascii="Lucida Console" w:hAnsi="Lucida Console" w:cs="Courier New"/>
-              </w:rPr>
-              <w:t>7/16/1986</w:t>
-            </w:r>
-          </w:p>
-          <w:p>
-            <w:pPr>
-              <w:pStyle w:val="NoSpacing"/>
-              <w:rPr>
-                <w:rFonts w:ascii="Lucida Console" w:hAnsi="Lucida Console" w:cs="Courier New"/>
-              </w:rPr>
-            </w:pPr>
-            <w:r>
-              <w:rPr>
-                <w:rFonts w:ascii="Lucida Console" w:hAnsi="Lucida Console" w:cs="Courier New"/>
-                <w:b w:val="0"/>
-                <w:bCs w:val="0"/>
-              </w:rPr>
-              <w:t>Playback time:</w:t>
-            </w:r>
-            <w:r>
-              <w:rPr>
-                <w:rFonts w:ascii="Lucida Console" w:hAnsi="Lucida Console" w:cs="Courier New"/>
-                <w:b w:val="0"/>
-                <w:bCs w:val="0"/>
-              </w:rPr>
-              <w:t xml:space="preserve"> 241 secs</w:t>
-            </w:r>
-          </w:p>
-          <w:p>
-            <w:pPr>
-              <w:pStyle w:val="NoSpacing"/>
-              <w:rPr>
-                <w:rFonts w:ascii="Lucida Console" w:hAnsi="Lucida Console" w:cs="Courier New"/>
-              </w:rPr>
-            </w:pPr>
-            <w:r>
-              <w:rPr>
-                <w:rFonts w:ascii="Lucida Console" w:hAnsi="Lucida Console" w:cs="Courier New"/>
-                <w:b w:val="0"/>
-                <w:bCs w:val="0"/>
-              </w:rPr>
-              <w:t>Genre:</w:t>
-            </w:r>
-            <w:r>
-              <w:rPr>
-                <w:rFonts w:ascii="Lucida Console" w:hAnsi="Lucida Console" w:cs="Courier New"/>
-                <w:b w:val="0"/>
-                <w:bCs w:val="0"/>
-              </w:rPr>
-              <w:t xml:space="preserve"> Rock</w:t>
-            </w:r>
-          </w:p>
-          <w:p>
-            <w:pPr>
-              <w:pStyle w:val="NoSpacing"/>
-              <w:rPr>
-                <w:rFonts w:ascii="Lucida Console" w:hAnsi="Lucida Console" w:cs="Courier New"/>
-              </w:rPr>
-            </w:pPr>
-            <w:r>
-              <w:rPr>
-                <w:rFonts w:ascii="Lucida Console" w:hAnsi="Lucida Console" w:cs="Courier New"/>
-                <w:b w:val="0"/>
-                <w:bCs w:val="0"/>
-              </w:rPr>
-              <w:t>Download Cost:</w:t>
-            </w:r>
-            <w:r>
-              <w:rPr>
-                <w:rFonts w:ascii="Lucida Console" w:hAnsi="Lucida Console" w:cs="Courier New"/>
-                <w:b w:val="0"/>
-                <w:bCs w:val="0"/>
-              </w:rPr>
-              <w:t xml:space="preserve"> 0.99</w:t>
-            </w:r>
-          </w:p>
-          <w:p>
-            <w:pPr>
-              <w:pStyle w:val="NoSpacing"/>
-              <w:rPr>
-                <w:rFonts w:ascii="Lucida Console" w:hAnsi="Lucida Console" w:cs="Courier New"/>
-              </w:rPr>
-            </w:pPr>
-            <w:r>
-              <w:rPr>
-                <w:rFonts w:ascii="Lucida Console" w:hAnsi="Lucida Console" w:cs="Courier New"/>
-                <w:b w:val="0"/>
-                <w:bCs w:val="0"/>
-              </w:rPr>
-              <w:t>File Size:</w:t>
-            </w:r>
-            <w:r>
-              <w:rPr>
-                <w:rFonts w:ascii="Lucida Console" w:hAnsi="Lucida Console" w:cs="Courier New"/>
-                <w:b w:val="0"/>
-                <w:bCs w:val="0"/>
-              </w:rPr>
-              <w:t xml:space="preserve"> 1.29 MB</w:t>
-            </w:r>
-          </w:p>
-          <w:p>
-            <w:pPr>
-              <w:pStyle w:val="NoSpacing"/>
-              <w:rPr>
-                <w:rFonts w:ascii="Lucida Console" w:hAnsi="Lucida Console" w:cs="Courier New"/>
-                <w:b w:val="0"/>
-                <w:bCs w:val="0"/>
-              </w:rPr>
-            </w:pPr>
-            <w:proofErr w:type="spellStart"/>
-            <w:r>
-              <w:rPr>
-                <w:rFonts w:ascii="Lucida Console" w:hAnsi="Lucida Console" w:cs="Courier New"/>
-                <w:b w:val="0"/>
-                <w:bCs w:val="0"/>
-              </w:rPr>
-              <w:t>filePath</w:t>
-            </w:r>
-            <w:proofErr w:type="spellEnd"/>
-            <w:r>
-              <w:rPr>
-                <w:rFonts w:ascii="Lucida Console" w:hAnsi="Lucida Console" w:cs="Courier New"/>
-                <w:b w:val="0"/>
-                <w:bCs w:val="0"/>
-              </w:rPr>
-              <w:t>:</w:t>
-            </w:r>
-            <w:r>
-              <w:rPr>
-                <w:rFonts w:ascii="Lucida Console" w:hAnsi="Lucida Console" w:cs="Courier New"/>
-              </w:rPr>
-              <w:t xml:space="preserve"> C:/Users/Scotty/</w:t>
-            </w:r>
-          </w:p>
-          <w:p>
-            <w:pPr>
-              <w:pStyle w:val="NoSpacing"/>
-              <w:rPr>
-                <w:rFonts w:ascii="Lucida Console" w:hAnsi="Lucida Console" w:cs="Courier New"/>
-                <w:b w:val="0"/>
-                <w:bCs w:val="0"/>
-              </w:rPr>
-            </w:pPr>
-            <w:r>
-              <w:rPr>
-                <w:rFonts w:ascii="Lucida Console" w:hAnsi="Lucida Console" w:cs="Courier New"/>
-              </w:rPr>
-              <w:t>Downloads/CoverImage.png</w:t>
-            </w:r>
-          </w:p>
-          <w:p>
-            <w:pPr>
-              <w:pStyle w:val="NoSpacing"/>
-              <w:rPr>
-                <w:rFonts w:ascii="Lucida Console" w:hAnsi="Lucida Console" w:cs="Courier New"/>
-              </w:rPr>
-            </w:pPr>
-          </w:p>
-          <w:p>
-            <w:pPr>
-              <w:pStyle w:val="NoSpacing"/>
-              <w:rPr>
-                <w:rFonts w:ascii="Lucida Console" w:hAnsi="Lucida Console" w:cs="Courier New"/>
-              </w:rPr>
-            </w:pPr>
-          </w:p>
-          <w:p>
-            <w:pPr>
-              <w:pStyle w:val="NoSpacing"/>
-              <w:rPr>
-                <w:rFonts w:ascii="Lucida Console" w:hAnsi="Lucida Console" w:cs="Courier New"/>
-              </w:rPr>
-            </w:pPr>
-            <w:r>
-              <w:rPr>
-                <w:rFonts w:ascii="Lucida Console" w:hAnsi="Lucida Console" w:cs="Courier New"/>
-                <w:b w:val="0"/>
-                <w:bCs w:val="0"/>
-              </w:rPr>
-              <w:t xml:space="preserve">Song </w:t>
-            </w:r>
-            <w:r>
-              <w:rPr>
-                <w:rFonts w:ascii="Lucida Console" w:hAnsi="Lucida Console" w:cs="Courier New"/>
-                <w:b w:val="0"/>
-                <w:bCs w:val="0"/>
-              </w:rPr>
-              <w:t>4</w:t>
-            </w:r>
-            <w:r>
-              <w:rPr>
-                <w:rFonts w:ascii="Lucida Console" w:hAnsi="Lucida Console" w:cs="Courier New"/>
-                <w:b w:val="0"/>
-                <w:bCs w:val="0"/>
-              </w:rPr>
-              <w:t>:</w:t>
-            </w:r>
-          </w:p>
-          <w:p>
-            <w:pPr>
-              <w:pStyle w:val="NoSpacing"/>
-              <w:rPr>
-                <w:rFonts w:ascii="Lucida Console" w:hAnsi="Lucida Console" w:cs="Courier New"/>
-              </w:rPr>
-            </w:pPr>
-          </w:p>
-          <w:p>
-            <w:pPr>
-              <w:pStyle w:val="NoSpacing"/>
-              <w:rPr>
-                <w:rFonts w:ascii="Lucida Console" w:hAnsi="Lucida Console" w:cs="Courier New"/>
-              </w:rPr>
-            </w:pPr>
-            <w:r>
-              <w:rPr>
-                <w:rFonts w:ascii="Lucida Console" w:hAnsi="Lucida Console" w:cs="Courier New"/>
-                <w:b w:val="0"/>
-                <w:bCs w:val="0"/>
-              </w:rPr>
-              <w:t>Title:</w:t>
-            </w:r>
-            <w:r>
-              <w:rPr>
-                <w:rFonts w:ascii="Lucida Console" w:hAnsi="Lucida Console" w:cs="Courier New"/>
-                <w:b w:val="0"/>
-                <w:bCs w:val="0"/>
-              </w:rPr>
-              <w:t xml:space="preserve"> Cantina Band</w:t>
-            </w:r>
-          </w:p>
-          <w:p>
-            <w:pPr>
-              <w:pStyle w:val="NoSpacing"/>
-              <w:rPr>
-                <w:rFonts w:ascii="Lucida Console" w:hAnsi="Lucida Console" w:cs="Courier New"/>
-              </w:rPr>
-            </w:pPr>
-            <w:r>
-              <w:rPr>
-                <w:rFonts w:ascii="Lucida Console" w:hAnsi="Lucida Console" w:cs="Courier New"/>
-                <w:b w:val="0"/>
-                <w:bCs w:val="0"/>
-              </w:rPr>
-              <w:t>Artist:</w:t>
-            </w:r>
-            <w:r>
-              <w:rPr>
-                <w:rFonts w:ascii="Lucida Console" w:hAnsi="Lucida Console" w:cs="Courier New"/>
-                <w:b w:val="0"/>
-                <w:bCs w:val="0"/>
-              </w:rPr>
-              <w:t xml:space="preserve"> John Williams</w:t>
-            </w:r>
-          </w:p>
-          <w:p>
-            <w:pPr>
-              <w:pStyle w:val="NoSpacing"/>
-              <w:rPr>
-                <w:rFonts w:ascii="Lucida Console" w:hAnsi="Lucida Console" w:cs="Courier New"/>
-              </w:rPr>
-            </w:pPr>
-            <w:r>
-              <w:rPr>
-                <w:rFonts w:ascii="Lucida Console" w:hAnsi="Lucida Console" w:cs="Courier New"/>
-              </w:rPr>
-              <w:t xml:space="preserve">Release Date: </w:t>
-            </w:r>
-            <w:r>
-              <w:rPr>
-                <w:rFonts w:ascii="Lucida Console" w:hAnsi="Lucida Console" w:cs="Courier New"/>
-              </w:rPr>
-              <w:t>5/25/1977</w:t>
-            </w:r>
-          </w:p>
-          <w:p>
-            <w:pPr>
-              <w:pStyle w:val="NoSpacing"/>
-              <w:rPr>
-                <w:rFonts w:ascii="Lucida Console" w:hAnsi="Lucida Console" w:cs="Courier New"/>
-              </w:rPr>
-            </w:pPr>
-            <w:r>
-              <w:rPr>
-                <w:rFonts w:ascii="Lucida Console" w:hAnsi="Lucida Console" w:cs="Courier New"/>
-                <w:b w:val="0"/>
-                <w:bCs w:val="0"/>
-              </w:rPr>
-              <w:t>Playback time:</w:t>
-            </w:r>
-            <w:r>
-              <w:rPr>
-                <w:rFonts w:ascii="Lucida Console" w:hAnsi="Lucida Console" w:cs="Courier New"/>
-                <w:b w:val="0"/>
-                <w:bCs w:val="0"/>
-              </w:rPr>
-              <w:t xml:space="preserve"> 164 seconds</w:t>
-            </w:r>
-          </w:p>
-          <w:p>
-            <w:pPr>
-              <w:pStyle w:val="NoSpacing"/>
-              <w:rPr>
-                <w:rFonts w:ascii="Lucida Console" w:hAnsi="Lucida Console" w:cs="Courier New"/>
-              </w:rPr>
-            </w:pPr>
-            <w:r>
-              <w:rPr>
-                <w:rFonts w:ascii="Lucida Console" w:hAnsi="Lucida Console" w:cs="Courier New"/>
-                <w:b w:val="0"/>
-                <w:bCs w:val="0"/>
-              </w:rPr>
-              <w:t>Genre:</w:t>
-            </w:r>
-            <w:r>
-              <w:rPr>
-                <w:rFonts w:ascii="Lucida Console" w:hAnsi="Lucida Console" w:cs="Courier New"/>
-                <w:b w:val="0"/>
-                <w:bCs w:val="0"/>
-              </w:rPr>
-              <w:t xml:space="preserve"> Jazz</w:t>
-            </w:r>
-          </w:p>
-          <w:p>
-            <w:pPr>
-              <w:pStyle w:val="NoSpacing"/>
-              <w:rPr>
-                <w:rFonts w:ascii="Lucida Console" w:hAnsi="Lucida Console" w:cs="Courier New"/>
-              </w:rPr>
-            </w:pPr>
-            <w:r>
-              <w:rPr>
-                <w:rFonts w:ascii="Lucida Console" w:hAnsi="Lucida Console" w:cs="Courier New"/>
-                <w:b w:val="0"/>
-                <w:bCs w:val="0"/>
-              </w:rPr>
-              <w:t>Download Cost:</w:t>
-            </w:r>
-            <w:r>
-              <w:rPr>
-                <w:rFonts w:ascii="Lucida Console" w:hAnsi="Lucida Console" w:cs="Courier New"/>
-                <w:b w:val="0"/>
-                <w:bCs w:val="0"/>
-              </w:rPr>
-              <w:t xml:space="preserve"> 2.29</w:t>
-            </w:r>
-          </w:p>
-          <w:p>
-            <w:pPr>
-              <w:pStyle w:val="NoSpacing"/>
-              <w:rPr>
-                <w:rFonts w:ascii="Lucida Console" w:hAnsi="Lucida Console" w:cs="Courier New"/>
-              </w:rPr>
-            </w:pPr>
-            <w:r>
-              <w:rPr>
-                <w:rFonts w:ascii="Lucida Console" w:hAnsi="Lucida Console" w:cs="Courier New"/>
-                <w:b w:val="0"/>
-                <w:bCs w:val="0"/>
-              </w:rPr>
-              <w:t>File Size:</w:t>
-            </w:r>
-            <w:r>
-              <w:rPr>
-                <w:rFonts w:ascii="Lucida Console" w:hAnsi="Lucida Console" w:cs="Courier New"/>
-                <w:b w:val="0"/>
-                <w:bCs w:val="0"/>
-              </w:rPr>
-              <w:t xml:space="preserve"> 3.26 MB</w:t>
-            </w:r>
-          </w:p>
-          <w:p>
-            <w:pPr>
-              <w:pStyle w:val="NoSpacing"/>
-              <w:rPr>
-                <w:rFonts w:ascii="Lucida Console" w:hAnsi="Lucida Console" w:cs="Courier New"/>
-                <w:b w:val="0"/>
-                <w:bCs w:val="0"/>
-              </w:rPr>
-            </w:pPr>
-            <w:proofErr w:type="spellStart"/>
-            <w:r>
-              <w:rPr>
-                <w:rFonts w:ascii="Lucida Console" w:hAnsi="Lucida Console" w:cs="Courier New"/>
-                <w:b w:val="0"/>
-                <w:bCs w:val="0"/>
-              </w:rPr>
-              <w:t>filePath</w:t>
-            </w:r>
-            <w:proofErr w:type="spellEnd"/>
-            <w:r>
-              <w:rPr>
-                <w:rFonts w:ascii="Lucida Console" w:hAnsi="Lucida Console" w:cs="Courier New"/>
-                <w:b w:val="0"/>
-                <w:bCs w:val="0"/>
-              </w:rPr>
-              <w:t>:</w:t>
-            </w:r>
-            <w:r>
-              <w:rPr>
-                <w:rFonts w:ascii="Lucida Console" w:hAnsi="Lucida Console" w:cs="Courier New"/>
-              </w:rPr>
-              <w:t xml:space="preserve"> C:/Users/Scotty/</w:t>
-            </w:r>
-          </w:p>
-          <w:p>
-            <w:pPr>
-              <w:pStyle w:val="NoSpacing"/>
-              <w:rPr>
-                <w:rFonts w:ascii="Lucida Console" w:hAnsi="Lucida Console" w:cs="Courier New"/>
-                <w:b w:val="0"/>
-                <w:bCs w:val="0"/>
-              </w:rPr>
-            </w:pPr>
-            <w:r>
-              <w:rPr>
-                <w:rFonts w:ascii="Lucida Console" w:hAnsi="Lucida Console" w:cs="Courier New"/>
-              </w:rPr>
-              <w:t>Downloads/CoverImage.png</w:t>
-            </w:r>
-          </w:p>
-          <w:p>
-            <w:pPr>
-              <w:pStyle w:val="NoSpacing"/>
-              <w:rPr>
-                <w:rFonts w:ascii="Lucida Console" w:hAnsi="Lucida Console" w:cs="Courier New"/>
-              </w:rPr>
-            </w:pPr>
-          </w:p>
-          <w:p>
-            <w:pPr>
-              <w:pStyle w:val="NoSpacing"/>
-              <w:rPr>
-                <w:rFonts w:ascii="Lucida Console" w:hAnsi="Lucida Console" w:cs="Courier New"/>
-              </w:rPr>
-            </w:pPr>
-            <w:r>
-              <w:rPr>
-                <w:rFonts w:ascii="Lucida Console" w:hAnsi="Lucida Console" w:cs="Courier New"/>
-                <w:b w:val="0"/>
-                <w:bCs w:val="0"/>
-              </w:rPr>
-              <w:t xml:space="preserve">Song </w:t>
-            </w:r>
-            <w:r>
-              <w:rPr>
-                <w:rFonts w:ascii="Lucida Console" w:hAnsi="Lucida Console" w:cs="Courier New"/>
-                <w:b w:val="0"/>
-                <w:bCs w:val="0"/>
-              </w:rPr>
-              <w:t>5</w:t>
-            </w:r>
-            <w:r>
-              <w:rPr>
-                <w:rFonts w:ascii="Lucida Console" w:hAnsi="Lucida Console" w:cs="Courier New"/>
-                <w:b w:val="0"/>
-                <w:bCs w:val="0"/>
-              </w:rPr>
-              <w:t>:</w:t>
-            </w:r>
-          </w:p>
-          <w:p>
-            <w:pPr>
-              <w:pStyle w:val="NoSpacing"/>
-              <w:rPr>
-                <w:rFonts w:ascii="Lucida Console" w:hAnsi="Lucida Console" w:cs="Courier New"/>
-              </w:rPr>
-            </w:pPr>
-          </w:p>
-          <w:p>
-            <w:pPr>
-              <w:pStyle w:val="NoSpacing"/>
-              <w:rPr>
-                <w:rFonts w:ascii="Lucida Console" w:hAnsi="Lucida Console" w:cs="Courier New"/>
-              </w:rPr>
-            </w:pPr>
-            <w:r>
-              <w:rPr>
-                <w:rFonts w:ascii="Lucida Console" w:hAnsi="Lucida Console" w:cs="Courier New"/>
-                <w:b w:val="0"/>
-                <w:bCs w:val="0"/>
-              </w:rPr>
-              <w:t>Title:</w:t>
-            </w:r>
-            <w:r>
-              <w:rPr>
-                <w:rFonts w:ascii="Lucida Console" w:hAnsi="Lucida Console" w:cs="Courier New"/>
-                <w:b w:val="0"/>
-                <w:bCs w:val="0"/>
-              </w:rPr>
-              <w:t xml:space="preserve"> Somebody That I Used </w:t>
-            </w:r>
-            <w:proofErr w:type="gramStart"/>
-            <w:r>
-              <w:rPr>
-                <w:rFonts w:ascii="Lucida Console" w:hAnsi="Lucida Console" w:cs="Courier New"/>
-                <w:b w:val="0"/>
-                <w:bCs w:val="0"/>
-              </w:rPr>
-              <w:t>To</w:t>
-            </w:r>
-            <w:proofErr w:type="gramEnd"/>
-            <w:r>
-              <w:rPr>
-                <w:rFonts w:ascii="Lucida Console" w:hAnsi="Lucida Console" w:cs="Courier New"/>
-                <w:b w:val="0"/>
-                <w:bCs w:val="0"/>
-              </w:rPr>
-              <w:t xml:space="preserve"> Know</w:t>
-            </w:r>
-          </w:p>
-          <w:p>
-            <w:pPr>
-              <w:pStyle w:val="NoSpacing"/>
-              <w:rPr>
-                <w:rFonts w:ascii="Lucida Console" w:hAnsi="Lucida Console" w:cs="Courier New"/>
-              </w:rPr>
-            </w:pPr>
-            <w:r>
-              <w:rPr>
-                <w:rFonts w:ascii="Lucida Console" w:hAnsi="Lucida Console" w:cs="Courier New"/>
-                <w:b w:val="0"/>
-                <w:bCs w:val="0"/>
-              </w:rPr>
-              <w:t>Artist:</w:t>
-            </w:r>
-            <w:r>
-              <w:rPr>
-                <w:rFonts w:ascii="Lucida Console" w:hAnsi="Lucida Console" w:cs="Courier New"/>
-                <w:b w:val="0"/>
-                <w:bCs w:val="0"/>
-              </w:rPr>
-              <w:t xml:space="preserve"> Gotye</w:t>
-            </w:r>
-          </w:p>
-          <w:p>
-            <w:pPr>
-              <w:pStyle w:val="NoSpacing"/>
-              <w:rPr>
-                <w:rFonts w:ascii="Lucida Console" w:hAnsi="Lucida Console" w:cs="Courier New"/>
-              </w:rPr>
-            </w:pPr>
-            <w:r>
-              <w:rPr>
-                <w:rFonts w:ascii="Lucida Console" w:hAnsi="Lucida Console" w:cs="Courier New"/>
-              </w:rPr>
-              <w:t xml:space="preserve">Release Date: </w:t>
-            </w:r>
-            <w:r>
-              <w:rPr>
-                <w:rFonts w:ascii="Lucida Console" w:hAnsi="Lucida Console" w:cs="Courier New"/>
-              </w:rPr>
-              <w:t>7/5/2011</w:t>
-            </w:r>
-          </w:p>
-          <w:p>
-            <w:pPr>
-              <w:pStyle w:val="NoSpacing"/>
-              <w:rPr>
-                <w:rFonts w:ascii="Lucida Console" w:hAnsi="Lucida Console" w:cs="Courier New"/>
-              </w:rPr>
-            </w:pPr>
-            <w:r>
-              <w:rPr>
-                <w:rFonts w:ascii="Lucida Console" w:hAnsi="Lucida Console" w:cs="Courier New"/>
-                <w:b w:val="0"/>
-                <w:bCs w:val="0"/>
-              </w:rPr>
-              <w:t>Playback time:</w:t>
-            </w:r>
-            <w:r>
-              <w:rPr>
-                <w:rFonts w:ascii="Lucida Console" w:hAnsi="Lucida Console" w:cs="Courier New"/>
-                <w:b w:val="0"/>
-                <w:bCs w:val="0"/>
-              </w:rPr>
-              <w:t xml:space="preserve"> 243 second</w:t>
-            </w:r>
-          </w:p>
-          <w:p>
-            <w:pPr>
-              <w:pStyle w:val="NoSpacing"/>
-              <w:rPr>
-                <w:rFonts w:ascii="Lucida Console" w:hAnsi="Lucida Console" w:cs="Courier New"/>
-              </w:rPr>
-            </w:pPr>
-            <w:r>
-              <w:rPr>
-                <w:rFonts w:ascii="Lucida Console" w:hAnsi="Lucida Console" w:cs="Courier New"/>
-                <w:b w:val="0"/>
-                <w:bCs w:val="0"/>
-              </w:rPr>
-              <w:t>Genre:</w:t>
-            </w:r>
-            <w:r>
-              <w:rPr>
-                <w:rFonts w:ascii="Lucida Console" w:hAnsi="Lucida Console" w:cs="Courier New"/>
-                <w:b w:val="0"/>
-                <w:bCs w:val="0"/>
-              </w:rPr>
-              <w:t xml:space="preserve"> Pop</w:t>
-            </w:r>
-          </w:p>
-          <w:p>
-            <w:pPr>
-              <w:pStyle w:val="NoSpacing"/>
-              <w:rPr>
-                <w:rFonts w:ascii="Lucida Console" w:hAnsi="Lucida Console" w:cs="Courier New"/>
-              </w:rPr>
-            </w:pPr>
-            <w:r>
-              <w:rPr>
-                <w:rFonts w:ascii="Lucida Console" w:hAnsi="Lucida Console" w:cs="Courier New"/>
-                <w:b w:val="0"/>
-                <w:bCs w:val="0"/>
-              </w:rPr>
-              <w:t>Download Cost:</w:t>
-            </w:r>
-            <w:r>
-              <w:rPr>
-                <w:rFonts w:ascii="Lucida Console" w:hAnsi="Lucida Console" w:cs="Courier New"/>
-                <w:b w:val="0"/>
-                <w:bCs w:val="0"/>
-              </w:rPr>
-              <w:t xml:space="preserve"> 0.99</w:t>
-            </w:r>
-          </w:p>
-          <w:p>
-            <w:pPr>
-              <w:pStyle w:val="NoSpacing"/>
-              <w:rPr>
-                <w:rFonts w:ascii="Lucida Console" w:hAnsi="Lucida Console" w:cs="Courier New"/>
-              </w:rPr>
-            </w:pPr>
-            <w:r>
-              <w:rPr>
-                <w:rFonts w:ascii="Lucida Console" w:hAnsi="Lucida Console" w:cs="Courier New"/>
-                <w:b w:val="0"/>
-                <w:bCs w:val="0"/>
-              </w:rPr>
-              <w:t>File Size:</w:t>
-            </w:r>
-            <w:r>
-              <w:rPr>
-                <w:rFonts w:ascii="Lucida Console" w:hAnsi="Lucida Console" w:cs="Courier New"/>
-                <w:b w:val="0"/>
-                <w:bCs w:val="0"/>
-              </w:rPr>
-              <w:t xml:space="preserve"> 3.46</w:t>
-            </w:r>
-            <w:r>
-              <w:rPr>
-                <w:rFonts w:ascii="Lucida Console" w:hAnsi="Lucida Console" w:cs="Courier New"/>
-                <w:b w:val="0"/>
-                <w:bCs w:val="0"/>
-              </w:rPr>
-              <w:t xml:space="preserve"> MB</w:t>
-            </w:r>
-          </w:p>
-          <w:p>
-            <w:pPr>
-              <w:pStyle w:val="NoSpacing"/>
-              <w:rPr>
-                <w:rFonts w:ascii="Lucida Console" w:hAnsi="Lucida Console" w:cs="Courier New"/>
-                <w:b w:val="0"/>
-                <w:bCs w:val="0"/>
-              </w:rPr>
-            </w:pPr>
-            <w:proofErr w:type="spellStart"/>
-            <w:r>
-              <w:rPr>
-                <w:rFonts w:ascii="Lucida Console" w:hAnsi="Lucida Console" w:cs="Courier New"/>
-                <w:b w:val="0"/>
-                <w:bCs w:val="0"/>
-              </w:rPr>
-              <w:t>filePath</w:t>
-            </w:r>
-            <w:proofErr w:type="spellEnd"/>
-            <w:r>
-              <w:rPr>
-                <w:rFonts w:ascii="Lucida Console" w:hAnsi="Lucida Console" w:cs="Courier New"/>
-                <w:b w:val="0"/>
-                <w:bCs w:val="0"/>
-              </w:rPr>
-              <w:t>:</w:t>
-            </w:r>
-            <w:r>
-              <w:rPr>
-                <w:rFonts w:ascii="Lucida Console" w:hAnsi="Lucida Console" w:cs="Courier New"/>
-              </w:rPr>
-              <w:t xml:space="preserve"> C:/Users/Scotty/</w:t>
-            </w:r>
-          </w:p>
-          <w:p>
-            <w:pPr>
-              <w:pStyle w:val="NoSpacing"/>
-              <w:rPr>
-                <w:rFonts w:ascii="Lucida Console" w:hAnsi="Lucida Console" w:cs="Courier New"/>
-                <w:b w:val="0"/>
-                <w:bCs w:val="0"/>
-              </w:rPr>
-            </w:pPr>
-            <w:r>
-              <w:rPr>
-                <w:rFonts w:ascii="Lucida Console" w:hAnsi="Lucida Console" w:cs="Courier New"/>
-              </w:rPr>
-              <w:t>Downloads/CoverImage.png</w:t>
-            </w:r>
-          </w:p>
-          <w:p>
-            <w:pPr>
-              <w:pStyle w:val="NoSpacing"/>
-              <w:rPr>
-                <w:rFonts w:ascii="Lucida Console" w:hAnsi="Lucida Console" w:cs="Courier New"/>
-              </w:rPr>
-            </w:pPr>
-          </w:p>
-          <w:p>
-            <w:pPr>
-              <w:pStyle w:val="NoSpacing"/>
-              <w:rPr>
-                <w:rFonts w:ascii="Lucida Console" w:hAnsi="Lucida Console" w:cs="Courier New"/>
-              </w:rPr>
-            </w:pPr>
-            <w:r>
-              <w:rPr>
-                <w:rFonts w:ascii="Lucida Console" w:hAnsi="Lucida Console" w:cs="Courier New"/>
-                <w:b w:val="0"/>
-                <w:bCs w:val="0"/>
-              </w:rPr>
-              <w:t xml:space="preserve">Song </w:t>
-            </w:r>
-            <w:r>
-              <w:rPr>
-                <w:rFonts w:ascii="Lucida Console" w:hAnsi="Lucida Console" w:cs="Courier New"/>
-                <w:b w:val="0"/>
-                <w:bCs w:val="0"/>
-              </w:rPr>
-              <w:t>6</w:t>
-            </w:r>
-            <w:r>
-              <w:rPr>
-                <w:rFonts w:ascii="Lucida Console" w:hAnsi="Lucida Console" w:cs="Courier New"/>
-                <w:b w:val="0"/>
-                <w:bCs w:val="0"/>
-              </w:rPr>
-              <w:t>:</w:t>
-            </w:r>
-          </w:p>
-          <w:p>
-            <w:pPr>
-              <w:pStyle w:val="NoSpacing"/>
-              <w:rPr>
-                <w:rFonts w:ascii="Lucida Console" w:hAnsi="Lucida Console" w:cs="Courier New"/>
-              </w:rPr>
-            </w:pPr>
-          </w:p>
-          <w:p>
-            <w:pPr>
-              <w:pStyle w:val="NoSpacing"/>
-              <w:rPr>
-                <w:rFonts w:ascii="Lucida Console" w:hAnsi="Lucida Console" w:cs="Courier New"/>
-              </w:rPr>
-            </w:pPr>
-            <w:r>
-              <w:rPr>
-                <w:rFonts w:ascii="Lucida Console" w:hAnsi="Lucida Console" w:cs="Courier New"/>
-                <w:b w:val="0"/>
-                <w:bCs w:val="0"/>
-              </w:rPr>
-              <w:t>Title:</w:t>
-            </w:r>
-            <w:r>
-              <w:rPr>
-                <w:rFonts w:ascii="Lucida Console" w:hAnsi="Lucida Console" w:cs="Courier New"/>
-                <w:b w:val="0"/>
-                <w:bCs w:val="0"/>
-              </w:rPr>
-              <w:t xml:space="preserve"> In the Shadow of the Valley</w:t>
-            </w:r>
-          </w:p>
-          <w:p>
-            <w:pPr>
-              <w:pStyle w:val="NoSpacing"/>
-              <w:rPr>
-                <w:rFonts w:ascii="Lucida Console" w:hAnsi="Lucida Console" w:cs="Courier New"/>
-              </w:rPr>
-            </w:pPr>
-            <w:r>
-              <w:rPr>
-                <w:rFonts w:ascii="Lucida Console" w:hAnsi="Lucida Console" w:cs="Courier New"/>
-                <w:b w:val="0"/>
-                <w:bCs w:val="0"/>
-              </w:rPr>
-              <w:t>Artist:</w:t>
-            </w:r>
-            <w:r>
-              <w:rPr>
-                <w:rFonts w:ascii="Lucida Console" w:hAnsi="Lucida Console" w:cs="Courier New"/>
-                <w:b w:val="0"/>
-                <w:bCs w:val="0"/>
-              </w:rPr>
-              <w:t xml:space="preserve"> Don Burnham</w:t>
-            </w:r>
-          </w:p>
-          <w:p>
-            <w:pPr>
-              <w:pStyle w:val="NoSpacing"/>
-              <w:rPr>
-                <w:rFonts w:ascii="Lucida Console" w:hAnsi="Lucida Console" w:cs="Courier New"/>
-              </w:rPr>
-            </w:pPr>
-            <w:r>
-              <w:rPr>
-                <w:rFonts w:ascii="Lucida Console" w:hAnsi="Lucida Console" w:cs="Courier New"/>
-              </w:rPr>
-              <w:t xml:space="preserve">Release Date: </w:t>
-            </w:r>
-            <w:r>
-              <w:rPr>
-                <w:rFonts w:ascii="Lucida Console" w:hAnsi="Lucida Console" w:cs="Courier New"/>
-              </w:rPr>
-              <w:t>7/26/2020</w:t>
-            </w:r>
-          </w:p>
-          <w:p>
-            <w:pPr>
-              <w:pStyle w:val="NoSpacing"/>
-              <w:rPr>
-                <w:rFonts w:ascii="Lucida Console" w:hAnsi="Lucida Console" w:cs="Courier New"/>
-              </w:rPr>
-            </w:pPr>
-            <w:r>
-              <w:rPr>
-                <w:rFonts w:ascii="Lucida Console" w:hAnsi="Lucida Console" w:cs="Courier New"/>
-                <w:b w:val="0"/>
-                <w:bCs w:val="0"/>
-              </w:rPr>
-              <w:t>Playback time:</w:t>
-            </w:r>
-            <w:r>
-              <w:rPr>
-                <w:rFonts w:ascii="Lucida Console" w:hAnsi="Lucida Console" w:cs="Courier New"/>
-                <w:b w:val="0"/>
-                <w:bCs w:val="0"/>
-              </w:rPr>
-              <w:t xml:space="preserve"> 227 second</w:t>
-            </w:r>
-          </w:p>
-          <w:p>
-            <w:pPr>
-              <w:pStyle w:val="NoSpacing"/>
-              <w:rPr>
-                <w:rFonts w:ascii="Lucida Console" w:hAnsi="Lucida Console" w:cs="Courier New"/>
-              </w:rPr>
-            </w:pPr>
-            <w:r>
-              <w:rPr>
-                <w:rFonts w:ascii="Lucida Console" w:hAnsi="Lucida Console" w:cs="Courier New"/>
-                <w:b w:val="0"/>
-                <w:bCs w:val="0"/>
-              </w:rPr>
-              <w:t>Genre:</w:t>
-            </w:r>
-            <w:r>
-              <w:rPr>
-                <w:rFonts w:ascii="Lucida Console" w:hAnsi="Lucida Console" w:cs="Courier New"/>
-                <w:b w:val="0"/>
-                <w:bCs w:val="0"/>
-              </w:rPr>
-              <w:t xml:space="preserve"> Country</w:t>
-            </w:r>
-          </w:p>
-          <w:p>
-            <w:pPr>
-              <w:pStyle w:val="NoSpacing"/>
-              <w:rPr>
-                <w:rFonts w:ascii="Lucida Console" w:hAnsi="Lucida Console" w:cs="Courier New"/>
-              </w:rPr>
-            </w:pPr>
-            <w:r>
-              <w:rPr>
-                <w:rFonts w:ascii="Lucida Console" w:hAnsi="Lucida Console" w:cs="Courier New"/>
-                <w:b w:val="0"/>
-                <w:bCs w:val="0"/>
-              </w:rPr>
-              <w:t>Download Cost:</w:t>
-            </w:r>
-            <w:r>
-              <w:rPr>
-                <w:rFonts w:ascii="Lucida Console" w:hAnsi="Lucida Console" w:cs="Courier New"/>
-                <w:b w:val="0"/>
-                <w:bCs w:val="0"/>
-              </w:rPr>
-              <w:t xml:space="preserve"> 0.00</w:t>
-            </w:r>
-          </w:p>
-          <w:p>
-            <w:pPr>
-              <w:pStyle w:val="NoSpacing"/>
-              <w:rPr>
-                <w:rFonts w:ascii="Lucida Console" w:hAnsi="Lucida Console" w:cs="Courier New"/>
-              </w:rPr>
-            </w:pPr>
-            <w:r>
-              <w:rPr>
-                <w:rFonts w:ascii="Lucida Console" w:hAnsi="Lucida Console" w:cs="Courier New"/>
-                <w:b w:val="0"/>
-                <w:bCs w:val="0"/>
-              </w:rPr>
-              <w:t>File Size:</w:t>
-            </w:r>
-            <w:r>
-              <w:rPr>
-                <w:rFonts w:ascii="Lucida Console" w:hAnsi="Lucida Console" w:cs="Courier New"/>
-                <w:b w:val="0"/>
-                <w:bCs w:val="0"/>
-              </w:rPr>
-              <w:t xml:space="preserve"> 2.64 MB</w:t>
-            </w:r>
-          </w:p>
-          <w:p>
-            <w:pPr>
-              <w:pStyle w:val="NoSpacing"/>
-              <w:rPr>
-                <w:rFonts w:ascii="Lucida Console" w:hAnsi="Lucida Console" w:cs="Courier New"/>
-                <w:b w:val="0"/>
-                <w:bCs w:val="0"/>
-              </w:rPr>
-            </w:pPr>
-            <w:proofErr w:type="spellStart"/>
-            <w:r>
-              <w:rPr>
-                <w:rFonts w:ascii="Lucida Console" w:hAnsi="Lucida Console" w:cs="Courier New"/>
-                <w:b w:val="0"/>
-                <w:bCs w:val="0"/>
-              </w:rPr>
-              <w:t>filePath</w:t>
-            </w:r>
-            <w:proofErr w:type="spellEnd"/>
-            <w:r>
-              <w:rPr>
-                <w:rFonts w:ascii="Lucida Console" w:hAnsi="Lucida Console" w:cs="Courier New"/>
-                <w:b w:val="0"/>
-                <w:bCs w:val="0"/>
-              </w:rPr>
-              <w:t>:</w:t>
-            </w:r>
-            <w:r>
-              <w:rPr>
-                <w:rFonts w:ascii="Lucida Console" w:hAnsi="Lucida Console" w:cs="Courier New"/>
-              </w:rPr>
-              <w:t xml:space="preserve"> C:/Users/Scotty/</w:t>
-            </w:r>
-          </w:p>
-          <w:p>
-            <w:pPr>
-              <w:pStyle w:val="NoSpacing"/>
-              <w:rPr>
-                <w:rFonts w:ascii="Lucida Console" w:hAnsi="Lucida Console" w:cs="Courier New"/>
-                <w:b w:val="0"/>
-                <w:bCs w:val="0"/>
-              </w:rPr>
-            </w:pPr>
-            <w:r>
-              <w:rPr>
-                <w:rFonts w:ascii="Lucida Console" w:hAnsi="Lucida Console" w:cs="Courier New"/>
-              </w:rPr>
-              <w:t>Downloads/CoverImage.png</w:t>
-            </w:r>
-          </w:p>
-          <w:p>
-            <w:pPr>
-              <w:pStyle w:val="NoSpacing"/>
-              <w:rPr>
-                <w:rFonts w:ascii="Lucida Console" w:hAnsi="Lucida Console" w:cs="Courier New"/>
-              </w:rPr>
-            </w:pPr>
-          </w:p>
-          <w:p>
-            <w:pPr>
-              <w:pStyle w:val="NoSpacing"/>
-              <w:rPr>
-                <w:rFonts w:ascii="Lucida Console" w:hAnsi="Lucida Console" w:cs="Courier New"/>
-              </w:rPr>
-            </w:pPr>
-            <w:r>
-              <w:rPr>
-                <w:rFonts w:ascii="Lucida Console" w:hAnsi="Lucida Console" w:cs="Courier New"/>
-                <w:b w:val="0"/>
-                <w:bCs w:val="0"/>
-              </w:rPr>
-              <w:t xml:space="preserve">Song </w:t>
-            </w:r>
-            <w:r>
-              <w:rPr>
-                <w:rFonts w:ascii="Lucida Console" w:hAnsi="Lucida Console" w:cs="Courier New"/>
-                <w:b w:val="0"/>
-                <w:bCs w:val="0"/>
-              </w:rPr>
-              <w:t>7</w:t>
-            </w:r>
-            <w:r>
-              <w:rPr>
-                <w:rFonts w:ascii="Lucida Console" w:hAnsi="Lucida Console" w:cs="Courier New"/>
-                <w:b w:val="0"/>
-                <w:bCs w:val="0"/>
-              </w:rPr>
-              <w:t>:</w:t>
-            </w:r>
-          </w:p>
-          <w:p>
-            <w:pPr>
-              <w:pStyle w:val="NoSpacing"/>
-              <w:rPr>
-                <w:rFonts w:ascii="Lucida Console" w:hAnsi="Lucida Console" w:cs="Courier New"/>
-              </w:rPr>
-            </w:pPr>
-          </w:p>
-          <w:p>
-            <w:pPr>
-              <w:pStyle w:val="NoSpacing"/>
-              <w:rPr>
-                <w:rFonts w:ascii="Lucida Console" w:hAnsi="Lucida Console" w:cs="Courier New"/>
-              </w:rPr>
-            </w:pPr>
-            <w:r>
-              <w:rPr>
-                <w:rFonts w:ascii="Lucida Console" w:hAnsi="Lucida Console" w:cs="Courier New"/>
-                <w:b w:val="0"/>
-                <w:bCs w:val="0"/>
-              </w:rPr>
-              <w:t>Title:</w:t>
-            </w:r>
-            <w:r>
-              <w:rPr>
-                <w:rFonts w:ascii="Lucida Console" w:hAnsi="Lucida Console" w:cs="Courier New"/>
-                <w:b w:val="0"/>
-                <w:bCs w:val="0"/>
-              </w:rPr>
-              <w:t xml:space="preserve"> Who’s Ready </w:t>
-            </w:r>
-            <w:proofErr w:type="gramStart"/>
-            <w:r>
-              <w:rPr>
-                <w:rFonts w:ascii="Lucida Console" w:hAnsi="Lucida Console" w:cs="Courier New"/>
-                <w:b w:val="0"/>
-                <w:bCs w:val="0"/>
-              </w:rPr>
-              <w:t>For</w:t>
-            </w:r>
-            <w:proofErr w:type="gramEnd"/>
-            <w:r>
-              <w:rPr>
-                <w:rFonts w:ascii="Lucida Console" w:hAnsi="Lucida Console" w:cs="Courier New"/>
-                <w:b w:val="0"/>
-                <w:bCs w:val="0"/>
-              </w:rPr>
-              <w:t xml:space="preserve"> Tomorrow</w:t>
-            </w:r>
-          </w:p>
-          <w:p>
-            <w:pPr>
-              <w:pStyle w:val="NoSpacing"/>
-              <w:rPr>
-                <w:rFonts w:ascii="Lucida Console" w:hAnsi="Lucida Console" w:cs="Courier New"/>
-              </w:rPr>
-            </w:pPr>
-            <w:r>
-              <w:rPr>
-                <w:rFonts w:ascii="Lucida Console" w:hAnsi="Lucida Console" w:cs="Courier New"/>
-                <w:b w:val="0"/>
-                <w:bCs w:val="0"/>
-              </w:rPr>
-              <w:t>Artist:</w:t>
-            </w:r>
-            <w:r>
-              <w:rPr>
-                <w:rFonts w:ascii="Lucida Console" w:hAnsi="Lucida Console" w:cs="Courier New"/>
-                <w:b w:val="0"/>
-                <w:bCs w:val="0"/>
-              </w:rPr>
               <w:t xml:space="preserve"> RATBOY</w:t>
             </w:r>
           </w:p>
@@ -3128,13 +2994,7 @@
               <w:rPr>
                 <w:rFonts w:ascii="Lucida Console" w:hAnsi="Lucida Console" w:cs="Courier New"/>
               </w:rPr>
-              <w:t xml:space="preserve">Release Date: </w:t>
-            </w:r>
-            <w:r>
-              <w:rPr>
-                <w:rFonts w:ascii="Lucida Console" w:hAnsi="Lucida Console" w:cs="Courier New"/>
-              </w:rPr>
-              <w:t>12/11/2020</w:t>
+              <w:t>Release Date: 12/11/2020</w:t>
             </w:r>
           </w:p>
           <w:p>
@@ -3303,6 +3163,7 @@
               <w:rPr>
                 <w:rFonts w:ascii="Lucida Console" w:hAnsi="Lucida Console" w:cs="Courier New"/>
               </w:rPr>
+              <w:lastRenderedPageBreak/>
               <w:t>A prompt telling the user no playlist exists and they need to make one</w:t>
             </w:r>
           </w:p>
@@ -4084,7 +3945,352 @@
       </w:tr>
     </w:tbl>
     <w:p>
-      <w:r>
+      <w:pPr>
+        <w:pStyle w:val="Caption"/>
+      </w:pPr>
+      <w:r>
+        <w:lastRenderedPageBreak/>
+        <w:t>Example Test Case</w:t>
+      </w:r>
+      <w:r>
+        <w:t xml:space="preserve"> for New Playlist Class Functions</w:t>
+      </w:r>
+    </w:p>
+    <w:tbl>
+      <w:tblPr>
+        <w:tblStyle w:val="MediumShading1-Accent11"/>
+        <w:tblW w:w="0" w:type="auto"/>
+        <w:tblInd w:w="108" w:type="dxa"/>
+        <w:tblBorders>
+          <w:top w:val="single" w:sz="4" w:space="0" w:color="auto"/>
+          <w:left w:val="single" w:sz="4" w:space="0" w:color="auto"/>
+          <w:bottom w:val="single" w:sz="4" w:space="0" w:color="auto"/>
+          <w:right w:val="single" w:sz="4" w:space="0" w:color="auto"/>
+          <w:insideH w:val="single" w:sz="4" w:space="0" w:color="auto"/>
+          <w:insideV w:val="single" w:sz="4" w:space="0" w:color="auto"/>
+        </w:tblBorders>
+        <w:tblLook w:val="04A0" w:firstRow="1" w:lastRow="0" w:firstColumn="1" w:lastColumn="0" w:noHBand="0" w:noVBand="1"/>
+      </w:tblPr>
+      <w:tblGrid>
+        <w:gridCol w:w="4770"/>
+        <w:gridCol w:w="4698"/>
+      </w:tblGrid>
+      <w:tr>
+        <w:trPr>
+          <w:cnfStyle w:val="100000000000" w:firstRow="1" w:lastRow="0" w:firstColumn="0" w:lastColumn="0" w:oddVBand="0" w:evenVBand="0" w:oddHBand="0" w:evenHBand="0" w:firstRowFirstColumn="0" w:firstRowLastColumn="0" w:lastRowFirstColumn="0" w:lastRowLastColumn="0"/>
+        </w:trPr>
+        <w:tc>
+          <w:tcPr>
+            <w:cnfStyle w:val="001000000000" w:firstRow="0" w:lastRow="0" w:firstColumn="1" w:lastColumn="0" w:oddVBand="0" w:evenVBand="0" w:oddHBand="0" w:evenHBand="0" w:firstRowFirstColumn="0" w:firstRowLastColumn="0" w:lastRowFirstColumn="0" w:lastRowLastColumn="0"/>
+            <w:tcW w:w="4770" w:type="dxa"/>
+            <w:tcBorders>
+              <w:top w:val="none" w:sz="0" w:space="0" w:color="auto"/>
+              <w:left w:val="none" w:sz="0" w:space="0" w:color="auto"/>
+              <w:bottom w:val="none" w:sz="0" w:space="0" w:color="auto"/>
+              <w:right w:val="none" w:sz="0" w:space="0" w:color="auto"/>
+            </w:tcBorders>
+          </w:tcPr>
+          <w:p>
+            <w:pPr>
+              <w:pStyle w:val="NoSpacing"/>
+              <w:rPr>
+                <w:rFonts w:ascii="Lucida Console" w:hAnsi="Lucida Console" w:cs="Courier New"/>
+              </w:rPr>
+            </w:pPr>
+            <w:r>
+              <w:rPr>
+                <w:rFonts w:ascii="Lucida Console" w:hAnsi="Lucida Console" w:cs="Courier New"/>
+              </w:rPr>
+              <w:t>Inputs</w:t>
+            </w:r>
+          </w:p>
+        </w:tc>
+        <w:tc>
+          <w:tcPr>
+            <w:tcW w:w="4698" w:type="dxa"/>
+            <w:tcBorders>
+              <w:top w:val="none" w:sz="0" w:space="0" w:color="auto"/>
+              <w:left w:val="none" w:sz="0" w:space="0" w:color="auto"/>
+              <w:bottom w:val="none" w:sz="0" w:space="0" w:color="auto"/>
+              <w:right w:val="none" w:sz="0" w:space="0" w:color="auto"/>
+            </w:tcBorders>
+          </w:tcPr>
+          <w:p>
+            <w:pPr>
+              <w:pStyle w:val="NoSpacing"/>
+              <w:cnfStyle w:val="100000000000" w:firstRow="1" w:lastRow="0" w:firstColumn="0" w:lastColumn="0" w:oddVBand="0" w:evenVBand="0" w:oddHBand="0" w:evenHBand="0" w:firstRowFirstColumn="0" w:firstRowLastColumn="0" w:lastRowFirstColumn="0" w:lastRowLastColumn="0"/>
+              <w:rPr>
+                <w:rFonts w:ascii="Lucida Console" w:hAnsi="Lucida Console" w:cs="Courier New"/>
+              </w:rPr>
+            </w:pPr>
+            <w:r>
+              <w:rPr>
+                <w:rFonts w:ascii="Lucida Console" w:hAnsi="Lucida Console" w:cs="Courier New"/>
+              </w:rPr>
+              <w:t>Expected Result</w:t>
+            </w:r>
+          </w:p>
+        </w:tc>
+      </w:tr>
+      <w:tr>
+        <w:trPr>
+          <w:cnfStyle w:val="000000100000" w:firstRow="0" w:lastRow="0" w:firstColumn="0" w:lastColumn="0" w:oddVBand="0" w:evenVBand="0" w:oddHBand="1" w:evenHBand="0" w:firstRowFirstColumn="0" w:firstRowLastColumn="0" w:lastRowFirstColumn="0" w:lastRowLastColumn="0"/>
+        </w:trPr>
+        <w:tc>
+          <w:tcPr>
+            <w:cnfStyle w:val="001000000000" w:firstRow="0" w:lastRow="0" w:firstColumn="1" w:lastColumn="0" w:oddVBand="0" w:evenVBand="0" w:oddHBand="0" w:evenHBand="0" w:firstRowFirstColumn="0" w:firstRowLastColumn="0" w:lastRowFirstColumn="0" w:lastRowLastColumn="0"/>
+            <w:tcW w:w="4770" w:type="dxa"/>
+            <w:tcBorders>
+              <w:right w:val="none" w:sz="0" w:space="0" w:color="auto"/>
+            </w:tcBorders>
+          </w:tcPr>
+          <w:p>
+            <w:pPr>
+              <w:pStyle w:val="NoSpacing"/>
+              <w:rPr>
+                <w:rFonts w:ascii="Lucida Console" w:hAnsi="Lucida Console" w:cs="Courier New"/>
+              </w:rPr>
+            </w:pPr>
+            <w:r>
+              <w:rPr>
+                <w:rFonts w:ascii="Lucida Console" w:hAnsi="Lucida Console" w:cs="Courier New"/>
+                <w:b w:val="0"/>
+                <w:bCs w:val="0"/>
+              </w:rPr>
+              <w:t>Use the option to fill the playlist with information from a file and input the path to that file</w:t>
+            </w:r>
+          </w:p>
+          <w:p>
+            <w:pPr>
+              <w:pStyle w:val="NoSpacing"/>
+              <w:rPr>
+                <w:rFonts w:ascii="Lucida Console" w:hAnsi="Lucida Console" w:cs="Courier New"/>
+              </w:rPr>
+            </w:pPr>
+          </w:p>
+          <w:p>
+            <w:pPr>
+              <w:pStyle w:val="NoSpacing"/>
+              <w:rPr>
+                <w:rFonts w:ascii="Lucida Console" w:hAnsi="Lucida Console" w:cs="Courier New"/>
+              </w:rPr>
+            </w:pPr>
+          </w:p>
+          <w:p>
+            <w:pPr>
+              <w:pStyle w:val="NoSpacing"/>
+              <w:rPr>
+                <w:rFonts w:ascii="Lucida Console" w:hAnsi="Lucida Console" w:cs="Courier New"/>
+              </w:rPr>
+            </w:pPr>
+          </w:p>
+          <w:p>
+            <w:pPr>
+              <w:pStyle w:val="NoSpacing"/>
+              <w:rPr>
+                <w:rFonts w:ascii="Lucida Console" w:hAnsi="Lucida Console" w:cs="Courier New"/>
+              </w:rPr>
+            </w:pPr>
+          </w:p>
+          <w:p>
+            <w:pPr>
+              <w:pStyle w:val="NoSpacing"/>
+              <w:rPr>
+                <w:rFonts w:ascii="Lucida Console" w:hAnsi="Lucida Console" w:cs="Courier New"/>
+              </w:rPr>
+            </w:pPr>
+            <w:r>
+              <w:rPr>
+                <w:rFonts w:ascii="Lucida Console" w:hAnsi="Lucida Console" w:cs="Courier New"/>
+                <w:b w:val="0"/>
+                <w:bCs w:val="0"/>
+              </w:rPr>
+              <w:t>Modify the playlist and try to save it to a file</w:t>
+            </w:r>
+          </w:p>
+          <w:p>
+            <w:pPr>
+              <w:pStyle w:val="NoSpacing"/>
+              <w:rPr>
+                <w:rFonts w:ascii="Lucida Console" w:hAnsi="Lucida Console" w:cs="Courier New"/>
+              </w:rPr>
+            </w:pPr>
+          </w:p>
+          <w:p>
+            <w:pPr>
+              <w:pStyle w:val="NoSpacing"/>
+              <w:rPr>
+                <w:rFonts w:ascii="Lucida Console" w:hAnsi="Lucida Console" w:cs="Courier New"/>
+              </w:rPr>
+            </w:pPr>
+          </w:p>
+          <w:p>
+            <w:pPr>
+              <w:pStyle w:val="NoSpacing"/>
+              <w:rPr>
+                <w:rFonts w:ascii="Lucida Console" w:hAnsi="Lucida Console" w:cs="Courier New"/>
+              </w:rPr>
+            </w:pPr>
+            <w:r>
+              <w:rPr>
+                <w:rFonts w:ascii="Lucida Console" w:hAnsi="Lucida Console" w:cs="Courier New"/>
+                <w:b w:val="0"/>
+                <w:bCs w:val="0"/>
+              </w:rPr>
+              <w:t xml:space="preserve">Try saving the playlist when it has already been saved </w:t>
+            </w:r>
+          </w:p>
+          <w:p>
+            <w:pPr>
+              <w:pStyle w:val="NoSpacing"/>
+              <w:rPr>
+                <w:rFonts w:ascii="Lucida Console" w:hAnsi="Lucida Console" w:cs="Courier New"/>
+                <w:b w:val="0"/>
+                <w:bCs w:val="0"/>
+              </w:rPr>
+            </w:pPr>
+          </w:p>
+          <w:p>
+            <w:pPr>
+              <w:pStyle w:val="NoSpacing"/>
+              <w:rPr>
+                <w:rFonts w:ascii="Lucida Console" w:hAnsi="Lucida Console" w:cs="Courier New"/>
+              </w:rPr>
+            </w:pPr>
+          </w:p>
+          <w:p>
+            <w:pPr>
+              <w:pStyle w:val="NoSpacing"/>
+              <w:rPr>
+                <w:rFonts w:ascii="Lucida Console" w:hAnsi="Lucida Console" w:cs="Courier New"/>
+                <w:b w:val="0"/>
+                <w:bCs w:val="0"/>
+              </w:rPr>
+            </w:pPr>
+            <w:r>
+              <w:rPr>
+                <w:rFonts w:ascii="Lucida Console" w:hAnsi="Lucida Console" w:cs="Courier New"/>
+                <w:b w:val="0"/>
+                <w:bCs w:val="0"/>
+              </w:rPr>
+              <w:t>Try to exit without saving the file/create a new playlist without saving</w:t>
+            </w:r>
+          </w:p>
+        </w:tc>
+        <w:tc>
+          <w:tcPr>
+            <w:tcW w:w="4698" w:type="dxa"/>
+            <w:tcBorders>
+              <w:left w:val="none" w:sz="0" w:space="0" w:color="auto"/>
+            </w:tcBorders>
+          </w:tcPr>
+          <w:p>
+            <w:pPr>
+              <w:pStyle w:val="NoSpacing"/>
+              <w:cnfStyle w:val="000000100000" w:firstRow="0" w:lastRow="0" w:firstColumn="0" w:lastColumn="0" w:oddVBand="0" w:evenVBand="0" w:oddHBand="1" w:evenHBand="0" w:firstRowFirstColumn="0" w:firstRowLastColumn="0" w:lastRowFirstColumn="0" w:lastRowLastColumn="0"/>
+              <w:rPr>
+                <w:rFonts w:ascii="Lucida Console" w:hAnsi="Lucida Console" w:cs="Courier New"/>
+              </w:rPr>
+            </w:pPr>
+            <w:r>
+              <w:rPr>
+                <w:rFonts w:ascii="Lucida Console" w:hAnsi="Lucida Console" w:cs="Courier New"/>
+              </w:rPr>
+              <w:t>Even if some songs are formatted improperly, the program will take the information from the first line, set the playlist equal to those values, skip a line, and copy each song from the file to the playlist</w:t>
+            </w:r>
+          </w:p>
+          <w:p>
+            <w:pPr>
+              <w:pStyle w:val="NoSpacing"/>
+              <w:cnfStyle w:val="000000100000" w:firstRow="0" w:lastRow="0" w:firstColumn="0" w:lastColumn="0" w:oddVBand="0" w:evenVBand="0" w:oddHBand="1" w:evenHBand="0" w:firstRowFirstColumn="0" w:firstRowLastColumn="0" w:lastRowFirstColumn="0" w:lastRowLastColumn="0"/>
+              <w:rPr>
+                <w:rFonts w:ascii="Lucida Console" w:hAnsi="Lucida Console" w:cs="Courier New"/>
+              </w:rPr>
+            </w:pPr>
+          </w:p>
+          <w:p>
+            <w:pPr>
+              <w:pStyle w:val="NoSpacing"/>
+              <w:cnfStyle w:val="000000100000" w:firstRow="0" w:lastRow="0" w:firstColumn="0" w:lastColumn="0" w:oddVBand="0" w:evenVBand="0" w:oddHBand="1" w:evenHBand="0" w:firstRowFirstColumn="0" w:firstRowLastColumn="0" w:lastRowFirstColumn="0" w:lastRowLastColumn="0"/>
+              <w:rPr>
+                <w:rFonts w:ascii="Lucida Console" w:hAnsi="Lucida Console" w:cs="Courier New"/>
+              </w:rPr>
+            </w:pPr>
+            <w:r>
+              <w:rPr>
+                <w:rFonts w:ascii="Lucida Console" w:hAnsi="Lucida Console" w:cs="Courier New"/>
+              </w:rPr>
+              <w:t>The playlist will be properly copied over to the desired file with the correct formatting</w:t>
+            </w:r>
+          </w:p>
+          <w:p>
+            <w:pPr>
+              <w:pStyle w:val="NoSpacing"/>
+              <w:cnfStyle w:val="000000100000" w:firstRow="0" w:lastRow="0" w:firstColumn="0" w:lastColumn="0" w:oddVBand="0" w:evenVBand="0" w:oddHBand="1" w:evenHBand="0" w:firstRowFirstColumn="0" w:firstRowLastColumn="0" w:lastRowFirstColumn="0" w:lastRowLastColumn="0"/>
+              <w:rPr>
+                <w:rFonts w:ascii="Lucida Console" w:hAnsi="Lucida Console" w:cs="Courier New"/>
+              </w:rPr>
+            </w:pPr>
+          </w:p>
+          <w:p>
+            <w:pPr>
+              <w:pStyle w:val="NoSpacing"/>
+              <w:cnfStyle w:val="000000100000" w:firstRow="0" w:lastRow="0" w:firstColumn="0" w:lastColumn="0" w:oddVBand="0" w:evenVBand="0" w:oddHBand="1" w:evenHBand="0" w:firstRowFirstColumn="0" w:firstRowLastColumn="0" w:lastRowFirstColumn="0" w:lastRowLastColumn="0"/>
+              <w:rPr>
+                <w:rFonts w:ascii="Lucida Console" w:hAnsi="Lucida Console" w:cs="Courier New"/>
+              </w:rPr>
+            </w:pPr>
+            <w:r>
+              <w:rPr>
+                <w:rFonts w:ascii="Lucida Console" w:hAnsi="Lucida Console" w:cs="Courier New"/>
+              </w:rPr>
+              <w:t>The program will prompt the user that they do not need to save the file</w:t>
+            </w:r>
+          </w:p>
+          <w:p>
+            <w:pPr>
+              <w:pStyle w:val="NoSpacing"/>
+              <w:cnfStyle w:val="000000100000" w:firstRow="0" w:lastRow="0" w:firstColumn="0" w:lastColumn="0" w:oddVBand="0" w:evenVBand="0" w:oddHBand="1" w:evenHBand="0" w:firstRowFirstColumn="0" w:firstRowLastColumn="0" w:lastRowFirstColumn="0" w:lastRowLastColumn="0"/>
+              <w:rPr>
+                <w:rFonts w:ascii="Lucida Console" w:hAnsi="Lucida Console" w:cs="Courier New"/>
+              </w:rPr>
+            </w:pPr>
+          </w:p>
+          <w:p>
+            <w:pPr>
+              <w:pStyle w:val="NoSpacing"/>
+              <w:cnfStyle w:val="000000100000" w:firstRow="0" w:lastRow="0" w:firstColumn="0" w:lastColumn="0" w:oddVBand="0" w:evenVBand="0" w:oddHBand="1" w:evenHBand="0" w:firstRowFirstColumn="0" w:firstRowLastColumn="0" w:lastRowFirstColumn="0" w:lastRowLastColumn="0"/>
+              <w:rPr>
+                <w:rFonts w:ascii="Lucida Console" w:hAnsi="Lucida Console" w:cs="Courier New"/>
+              </w:rPr>
+            </w:pPr>
+            <w:r>
+              <w:rPr>
+                <w:rFonts w:ascii="Lucida Console" w:hAnsi="Lucida Console" w:cs="Courier New"/>
+              </w:rPr>
+              <w:t>Program will remind the user they have not saved and ask if they really want to quit/make a new playlist</w:t>
+            </w:r>
+          </w:p>
+        </w:tc>
+      </w:tr>
+    </w:tbl>
+    <w:p>
+      <w:pPr>
+        <w:pStyle w:val="NoSpacing"/>
+        <w:pBdr>
+          <w:bottom w:val="single" w:sz="6" w:space="0" w:color="auto"/>
+        </w:pBdr>
+        <w:rPr>
+          <w:rFonts w:ascii="Courier New" w:hAnsi="Courier New" w:cs="Courier New"/>
+        </w:rPr>
+      </w:pPr>
+    </w:p>
+    <w:p/>
+    <w:p>
+      <w:r>
+        <w:rPr>
+          <w:noProof/>
+        </w:rPr>
         <w:drawing>
           <wp:inline distT="0" distB="0" distL="0" distR="0" wp14:anchorId="39F10F05" wp14:editId="3D60B0F8">
             <wp:extent cx="5943600" cy="4030345"/>
@@ -4129,6 +4335,10 @@
     </w:p>
     <w:p>
       <w:r>
+        <w:rPr>
+          <w:noProof/>
+        </w:rPr>
+        <w:lastRenderedPageBreak/>
         <w:drawing>
           <wp:inline distT="0" distB="0" distL="0" distR="0" wp14:anchorId="227A4B82" wp14:editId="36455FC9">
             <wp:extent cx="5943600" cy="6586220"/>
@@ -4173,6 +4383,10 @@
     </w:p>
     <w:p>
       <w:r>
+        <w:rPr>
+          <w:noProof/>
+        </w:rPr>
+        <w:lastRenderedPageBreak/>
         <w:drawing>
           <wp:inline distT="0" distB="0" distL="0" distR="0" wp14:anchorId="56845BA4" wp14:editId="02781FBE">
             <wp:extent cx="5943600" cy="5434965"/>
@@ -4217,6 +4431,10 @@
     </w:p>
     <w:p>
       <w:r>
+        <w:rPr>
+          <w:noProof/>
+        </w:rPr>
+        <w:lastRenderedPageBreak/>
         <w:drawing>
           <wp:inline distT="0" distB="0" distL="0" distR="0" wp14:anchorId="0BFB0DBB" wp14:editId="4B99C043">
             <wp:extent cx="4752975" cy="7651420"/>
@@ -4261,6 +4479,10 @@
     </w:p>
     <w:p>
       <w:r>
+        <w:rPr>
+          <w:noProof/>
+        </w:rPr>
+        <w:lastRenderedPageBreak/>
         <w:drawing>
           <wp:inline distT="0" distB="0" distL="0" distR="0" wp14:anchorId="413125CD" wp14:editId="0A9C957B">
             <wp:extent cx="5581650" cy="7300273"/>
@@ -4306,6 +4528,10 @@
     <w:p/>
     <w:p>
       <w:r>
+        <w:rPr>
+          <w:noProof/>
+        </w:rPr>
+        <w:lastRenderedPageBreak/>
         <w:drawing>
           <wp:inline distT="0" distB="0" distL="0" distR="0" wp14:anchorId="4D43FEE4" wp14:editId="6E129686">
             <wp:extent cx="4868711" cy="7677150"/>
@@ -4350,6 +4576,10 @@
     </w:p>
     <w:p>
       <w:r>
+        <w:rPr>
+          <w:noProof/>
+        </w:rPr>
+        <w:lastRenderedPageBreak/>
         <w:drawing>
           <wp:inline distT="0" distB="0" distL="0" distR="0" wp14:anchorId="78A25222" wp14:editId="11D22499">
             <wp:extent cx="5705475" cy="7279967"/>
@@ -4395,6 +4625,10 @@
     <w:p/>
     <w:p>
       <w:r>
+        <w:rPr>
+          <w:noProof/>
+        </w:rPr>
+        <w:lastRenderedPageBreak/>
         <w:drawing>
           <wp:inline distT="0" distB="0" distL="0" distR="0" wp14:anchorId="1BF7F0A0" wp14:editId="7227BF2D">
             <wp:extent cx="5562600" cy="7261689"/>
@@ -4437,9 +4671,378 @@
         <w:t>Both sorting methods refusing invalid information</w:t>
       </w:r>
     </w:p>
+    <w:p/>
+    <w:p>
+      <w:r>
+        <w:lastRenderedPageBreak/>
+        <w:drawing>
+          <wp:inline distT="0" distB="0" distL="0" distR="0" wp14:anchorId="52EEB8DA" wp14:editId="412BDC1D">
+            <wp:extent cx="5943600" cy="7593965"/>
+            <wp:effectExtent l="0" t="0" r="0" b="6985"/>
+            <wp:docPr id="4" name="Picture 4" descr="Text&#10;&#10;Description automatically generated"/>
+            <wp:cNvGraphicFramePr>
+              <a:graphicFrameLocks xmlns:a="http://schemas.openxmlformats.org/drawingml/2006/main" noChangeAspect="1"/>
+            </wp:cNvGraphicFramePr>
+            <a:graphic xmlns:a="http://schemas.openxmlformats.org/drawingml/2006/main">
+              <a:graphicData uri="http://schemas.openxmlformats.org/drawingml/2006/picture">
+                <pic:pic xmlns:pic="http://schemas.openxmlformats.org/drawingml/2006/picture">
+                  <pic:nvPicPr>
+                    <pic:cNvPr id="4" name="Picture 4" descr="Text&#10;&#10;Description automatically generated"/>
+                    <pic:cNvPicPr/>
+                  </pic:nvPicPr>
+                  <pic:blipFill>
+                    <a:blip r:embed="rId18"/>
+                    <a:stretch>
+                      <a:fillRect/>
+                    </a:stretch>
+                  </pic:blipFill>
+                  <pic:spPr>
+                    <a:xfrm>
+                      <a:off x="0" y="0"/>
+                      <a:ext cx="5943600" cy="7593965"/>
+                    </a:xfrm>
+                    <a:prstGeom prst="rect">
+                      <a:avLst/>
+                    </a:prstGeom>
+                  </pic:spPr>
+                </pic:pic>
+              </a:graphicData>
+            </a:graphic>
+          </wp:inline>
+        </w:drawing>
+      </w:r>
+    </w:p>
+    <w:p>
+      <w:r>
+        <w:t>An empty playlist currently exists, choose to fill the playlist with information from a file</w:t>
+      </w:r>
+    </w:p>
+    <w:p>
+      <w:r>
+        <w:lastRenderedPageBreak/>
+        <w:drawing>
+          <wp:inline distT="0" distB="0" distL="0" distR="0" wp14:anchorId="3CA7F4A6" wp14:editId="19B4EF69">
+            <wp:extent cx="4686300" cy="7572375"/>
+            <wp:effectExtent l="0" t="0" r="0" b="9525"/>
+            <wp:docPr id="12" name="Picture 12" descr="Text&#10;&#10;Description automatically generated"/>
+            <wp:cNvGraphicFramePr>
+              <a:graphicFrameLocks xmlns:a="http://schemas.openxmlformats.org/drawingml/2006/main" noChangeAspect="1"/>
+            </wp:cNvGraphicFramePr>
+            <a:graphic xmlns:a="http://schemas.openxmlformats.org/drawingml/2006/main">
+              <a:graphicData uri="http://schemas.openxmlformats.org/drawingml/2006/picture">
+                <pic:pic xmlns:pic="http://schemas.openxmlformats.org/drawingml/2006/picture">
+                  <pic:nvPicPr>
+                    <pic:cNvPr id="12" name="Picture 12" descr="Text&#10;&#10;Description automatically generated"/>
+                    <pic:cNvPicPr/>
+                  </pic:nvPicPr>
+                  <pic:blipFill>
+                    <a:blip r:embed="rId19"/>
+                    <a:stretch>
+                      <a:fillRect/>
+                    </a:stretch>
+                  </pic:blipFill>
+                  <pic:spPr>
+                    <a:xfrm>
+                      <a:off x="0" y="0"/>
+                      <a:ext cx="4686300" cy="7572375"/>
+                    </a:xfrm>
+                    <a:prstGeom prst="rect">
+                      <a:avLst/>
+                    </a:prstGeom>
+                  </pic:spPr>
+                </pic:pic>
+              </a:graphicData>
+            </a:graphic>
+          </wp:inline>
+        </w:drawing>
+      </w:r>
+    </w:p>
+    <w:p>
+      <w:r>
+        <w:t>fills all playlist information with information from the file, changes invalid genres to OTHER</w:t>
+      </w:r>
+    </w:p>
+    <w:p>
+      <w:r>
+        <w:lastRenderedPageBreak/>
+        <w:drawing>
+          <wp:inline distT="0" distB="0" distL="0" distR="0" wp14:anchorId="420051E5" wp14:editId="0DB5C8DE">
+            <wp:extent cx="5943600" cy="6386195"/>
+            <wp:effectExtent l="0" t="0" r="0" b="0"/>
+            <wp:docPr id="13" name="Picture 13" descr="Text&#10;&#10;Description automatically generated"/>
+            <wp:cNvGraphicFramePr>
+              <a:graphicFrameLocks xmlns:a="http://schemas.openxmlformats.org/drawingml/2006/main" noChangeAspect="1"/>
+            </wp:cNvGraphicFramePr>
+            <a:graphic xmlns:a="http://schemas.openxmlformats.org/drawingml/2006/main">
+              <a:graphicData uri="http://schemas.openxmlformats.org/drawingml/2006/picture">
+                <pic:pic xmlns:pic="http://schemas.openxmlformats.org/drawingml/2006/picture">
+                  <pic:nvPicPr>
+                    <pic:cNvPr id="13" name="Picture 13" descr="Text&#10;&#10;Description automatically generated"/>
+                    <pic:cNvPicPr/>
+                  </pic:nvPicPr>
+                  <pic:blipFill>
+                    <a:blip r:embed="rId20"/>
+                    <a:stretch>
+                      <a:fillRect/>
+                    </a:stretch>
+                  </pic:blipFill>
+                  <pic:spPr>
+                    <a:xfrm>
+                      <a:off x="0" y="0"/>
+                      <a:ext cx="5943600" cy="6386195"/>
+                    </a:xfrm>
+                    <a:prstGeom prst="rect">
+                      <a:avLst/>
+                    </a:prstGeom>
+                  </pic:spPr>
+                </pic:pic>
+              </a:graphicData>
+            </a:graphic>
+          </wp:inline>
+        </w:drawing>
+      </w:r>
+    </w:p>
+    <w:p>
+      <w:r>
+        <w:t>Choose to make a new song</w:t>
+      </w:r>
+    </w:p>
+    <w:p/>
+    <w:p/>
+    <w:p/>
+    <w:p/>
+    <w:p>
+      <w:r>
+        <w:lastRenderedPageBreak/>
+        <w:drawing>
+          <wp:inline distT="0" distB="0" distL="0" distR="0" wp14:anchorId="30ECC6E5" wp14:editId="2959DBA2">
+            <wp:extent cx="5943600" cy="3877945"/>
+            <wp:effectExtent l="0" t="0" r="0" b="8255"/>
+            <wp:docPr id="14" name="Picture 14" descr="Text&#10;&#10;Description automatically generated"/>
+            <wp:cNvGraphicFramePr>
+              <a:graphicFrameLocks xmlns:a="http://schemas.openxmlformats.org/drawingml/2006/main" noChangeAspect="1"/>
+            </wp:cNvGraphicFramePr>
+            <a:graphic xmlns:a="http://schemas.openxmlformats.org/drawingml/2006/main">
+              <a:graphicData uri="http://schemas.openxmlformats.org/drawingml/2006/picture">
+                <pic:pic xmlns:pic="http://schemas.openxmlformats.org/drawingml/2006/picture">
+                  <pic:nvPicPr>
+                    <pic:cNvPr id="14" name="Picture 14" descr="Text&#10;&#10;Description automatically generated"/>
+                    <pic:cNvPicPr/>
+                  </pic:nvPicPr>
+                  <pic:blipFill>
+                    <a:blip r:embed="rId21"/>
+                    <a:stretch>
+                      <a:fillRect/>
+                    </a:stretch>
+                  </pic:blipFill>
+                  <pic:spPr>
+                    <a:xfrm>
+                      <a:off x="0" y="0"/>
+                      <a:ext cx="5943600" cy="3877945"/>
+                    </a:xfrm>
+                    <a:prstGeom prst="rect">
+                      <a:avLst/>
+                    </a:prstGeom>
+                  </pic:spPr>
+                </pic:pic>
+              </a:graphicData>
+            </a:graphic>
+          </wp:inline>
+        </w:drawing>
+      </w:r>
+    </w:p>
+    <w:p>
+      <w:r>
+        <w:t>Save the new song to the playlist</w:t>
+      </w:r>
+    </w:p>
+    <w:p>
+      <w:r>
+        <w:drawing>
+          <wp:inline distT="0" distB="0" distL="0" distR="0" wp14:anchorId="7776F0D5" wp14:editId="13EC7A35">
+            <wp:extent cx="5943600" cy="2026285"/>
+            <wp:effectExtent l="0" t="0" r="0" b="0"/>
+            <wp:docPr id="15" name="Picture 15" descr="Graphical user interface, text&#10;&#10;Description automatically generated with medium confidence"/>
+            <wp:cNvGraphicFramePr>
+              <a:graphicFrameLocks xmlns:a="http://schemas.openxmlformats.org/drawingml/2006/main" noChangeAspect="1"/>
+            </wp:cNvGraphicFramePr>
+            <a:graphic xmlns:a="http://schemas.openxmlformats.org/drawingml/2006/main">
+              <a:graphicData uri="http://schemas.openxmlformats.org/drawingml/2006/picture">
+                <pic:pic xmlns:pic="http://schemas.openxmlformats.org/drawingml/2006/picture">
+                  <pic:nvPicPr>
+                    <pic:cNvPr id="15" name="Picture 15" descr="Graphical user interface, text&#10;&#10;Description automatically generated with medium confidence"/>
+                    <pic:cNvPicPr/>
+                  </pic:nvPicPr>
+                  <pic:blipFill>
+                    <a:blip r:embed="rId22"/>
+                    <a:stretch>
+                      <a:fillRect/>
+                    </a:stretch>
+                  </pic:blipFill>
+                  <pic:spPr>
+                    <a:xfrm>
+                      <a:off x="0" y="0"/>
+                      <a:ext cx="5943600" cy="2026285"/>
+                    </a:xfrm>
+                    <a:prstGeom prst="rect">
+                      <a:avLst/>
+                    </a:prstGeom>
+                  </pic:spPr>
+                </pic:pic>
+              </a:graphicData>
+            </a:graphic>
+          </wp:inline>
+        </w:drawing>
+      </w:r>
+    </w:p>
+    <w:p>
+      <w:r>
+        <w:t xml:space="preserve">Song(s) gets added to the </w:t>
+      </w:r>
+      <w:r>
+        <w:t>desired</w:t>
+      </w:r>
+      <w:r>
+        <w:t xml:space="preserve"> file</w:t>
+      </w:r>
+    </w:p>
+    <w:p>
+      <w:r>
+        <w:lastRenderedPageBreak/>
+        <w:drawing>
+          <wp:inline distT="0" distB="0" distL="0" distR="0" wp14:anchorId="14CF31A8" wp14:editId="73B473E5">
+            <wp:extent cx="5943600" cy="3468370"/>
+            <wp:effectExtent l="0" t="0" r="0" b="0"/>
+            <wp:docPr id="16" name="Picture 16" descr="Text&#10;&#10;Description automatically generated"/>
+            <wp:cNvGraphicFramePr>
+              <a:graphicFrameLocks xmlns:a="http://schemas.openxmlformats.org/drawingml/2006/main" noChangeAspect="1"/>
+            </wp:cNvGraphicFramePr>
+            <a:graphic xmlns:a="http://schemas.openxmlformats.org/drawingml/2006/main">
+              <a:graphicData uri="http://schemas.openxmlformats.org/drawingml/2006/picture">
+                <pic:pic xmlns:pic="http://schemas.openxmlformats.org/drawingml/2006/picture">
+                  <pic:nvPicPr>
+                    <pic:cNvPr id="16" name="Picture 16" descr="Text&#10;&#10;Description automatically generated"/>
+                    <pic:cNvPicPr/>
+                  </pic:nvPicPr>
+                  <pic:blipFill>
+                    <a:blip r:embed="rId23"/>
+                    <a:stretch>
+                      <a:fillRect/>
+                    </a:stretch>
+                  </pic:blipFill>
+                  <pic:spPr>
+                    <a:xfrm>
+                      <a:off x="0" y="0"/>
+                      <a:ext cx="5943600" cy="3468370"/>
+                    </a:xfrm>
+                    <a:prstGeom prst="rect">
+                      <a:avLst/>
+                    </a:prstGeom>
+                  </pic:spPr>
+                </pic:pic>
+              </a:graphicData>
+            </a:graphic>
+          </wp:inline>
+        </w:drawing>
+      </w:r>
+    </w:p>
+    <w:p>
+      <w:r>
+        <w:t>If the playlist has not been modified, will say it does not need to be saved</w:t>
+      </w:r>
+    </w:p>
+    <w:p>
+      <w:r>
+        <w:drawing>
+          <wp:inline distT="0" distB="0" distL="0" distR="0" wp14:anchorId="7049B5EE" wp14:editId="19087C46">
+            <wp:extent cx="5943600" cy="3749040"/>
+            <wp:effectExtent l="0" t="0" r="0" b="3810"/>
+            <wp:docPr id="17" name="Picture 17" descr="Text&#10;&#10;Description automatically generated"/>
+            <wp:cNvGraphicFramePr>
+              <a:graphicFrameLocks xmlns:a="http://schemas.openxmlformats.org/drawingml/2006/main" noChangeAspect="1"/>
+            </wp:cNvGraphicFramePr>
+            <a:graphic xmlns:a="http://schemas.openxmlformats.org/drawingml/2006/main">
+              <a:graphicData uri="http://schemas.openxmlformats.org/drawingml/2006/picture">
+                <pic:pic xmlns:pic="http://schemas.openxmlformats.org/drawingml/2006/picture">
+                  <pic:nvPicPr>
+                    <pic:cNvPr id="17" name="Picture 17" descr="Text&#10;&#10;Description automatically generated"/>
+                    <pic:cNvPicPr/>
+                  </pic:nvPicPr>
+                  <pic:blipFill>
+                    <a:blip r:embed="rId24"/>
+                    <a:stretch>
+                      <a:fillRect/>
+                    </a:stretch>
+                  </pic:blipFill>
+                  <pic:spPr>
+                    <a:xfrm>
+                      <a:off x="0" y="0"/>
+                      <a:ext cx="5943600" cy="3749040"/>
+                    </a:xfrm>
+                    <a:prstGeom prst="rect">
+                      <a:avLst/>
+                    </a:prstGeom>
+                  </pic:spPr>
+                </pic:pic>
+              </a:graphicData>
+            </a:graphic>
+          </wp:inline>
+        </w:drawing>
+      </w:r>
+    </w:p>
+    <w:p>
+      <w:r>
+        <w:t>Attempting to create a new playlist without saving the program</w:t>
+      </w:r>
+    </w:p>
+    <w:p>
+      <w:r>
+        <w:lastRenderedPageBreak/>
+        <w:drawing>
+          <wp:inline distT="0" distB="0" distL="0" distR="0" wp14:anchorId="2B0C6606" wp14:editId="32736ECE">
+            <wp:extent cx="6000750" cy="6949588"/>
+            <wp:effectExtent l="0" t="0" r="0" b="3810"/>
+            <wp:docPr id="18" name="Picture 18" descr="Text&#10;&#10;Description automatically generated"/>
+            <wp:cNvGraphicFramePr>
+              <a:graphicFrameLocks xmlns:a="http://schemas.openxmlformats.org/drawingml/2006/main" noChangeAspect="1"/>
+            </wp:cNvGraphicFramePr>
+            <a:graphic xmlns:a="http://schemas.openxmlformats.org/drawingml/2006/main">
+              <a:graphicData uri="http://schemas.openxmlformats.org/drawingml/2006/picture">
+                <pic:pic xmlns:pic="http://schemas.openxmlformats.org/drawingml/2006/picture">
+                  <pic:nvPicPr>
+                    <pic:cNvPr id="18" name="Picture 18" descr="Text&#10;&#10;Description automatically generated"/>
+                    <pic:cNvPicPr/>
+                  </pic:nvPicPr>
+                  <pic:blipFill>
+                    <a:blip r:embed="rId25"/>
+                    <a:stretch>
+                      <a:fillRect/>
+                    </a:stretch>
+                  </pic:blipFill>
+                  <pic:spPr>
+                    <a:xfrm>
+                      <a:off x="0" y="0"/>
+                      <a:ext cx="6016857" cy="6968242"/>
+                    </a:xfrm>
+                    <a:prstGeom prst="rect">
+                      <a:avLst/>
+                    </a:prstGeom>
+                  </pic:spPr>
+                </pic:pic>
+              </a:graphicData>
+            </a:graphic>
+          </wp:inline>
+        </w:drawing>
+      </w:r>
+    </w:p>
+    <w:p>
+      <w:r>
+        <w:t>Trying to quit the program without saving the playlist first</w:t>
+      </w:r>
+    </w:p>
     <w:sectPr>
-      <w:headerReference w:type="default" r:id="rId18"/>
-      <w:footerReference w:type="default" r:id="rId19"/>
+      <w:headerReference w:type="default" r:id="rId26"/>
+      <w:footerReference w:type="default" r:id="rId27"/>
       <w:pgSz w:w="12240" w:h="15840"/>
       <w:pgMar w:top="1440" w:right="1440" w:bottom="1440" w:left="1440" w:header="720" w:footer="720" w:gutter="0"/>
       <w:cols w:space="720"/>
@@ -6276,6 +6879,29 @@
       </w:tcPr>
     </w:tblStylePr>
   </w:style>
+  <w:style w:type="character" w:styleId="Hyperlink">
+    <w:name w:val="Hyperlink"/>
+    <w:basedOn w:val="DefaultParagraphFont"/>
+    <w:uiPriority w:val="99"/>
+    <w:unhideWhenUsed/>
+    <w:rsid w:val="00A26CDA"/>
+    <w:rPr>
+      <w:color w:val="0000FF" w:themeColor="hyperlink"/>
+      <w:u w:val="single"/>
+    </w:rPr>
+  </w:style>
+  <w:style w:type="character" w:styleId="UnresolvedMention">
+    <w:name w:val="Unresolved Mention"/>
+    <w:basedOn w:val="DefaultParagraphFont"/>
+    <w:uiPriority w:val="99"/>
+    <w:semiHidden/>
+    <w:unhideWhenUsed/>
+    <w:rsid w:val="00A26CDA"/>
+    <w:rPr>
+      <w:color w:val="605E5C"/>
+      <w:shd w:val="clear" w:color="auto" w:fill="E1DFDD"/>
+    </w:rPr>
+  </w:style>
 </w:styles>
 </file>
 

</xml_diff>